<commit_message>
Ajustes citações, referências e deixado em destaque o que precisa ser verificado.
</commit_message>
<xml_diff>
--- a/StartIdea/StartIdea.Docs/Monografia.docx
+++ b/StartIdea/StartIdea.Docs/Monografia.docx
@@ -7792,6 +7792,12 @@
         </w:rPr>
         <w:t>Tudo que é construído necessita de um projeto, mesmo que simples como por exemplo apenas uma ideia. Projetos são segundo ANDREUZZA (2016), elaborados e executados pelas instituições para criação de novos produtos e serviços, implementação de mudanças e inovações em seus processos. Na verdade, projeto não é um conceito nada novo, a centenas de anos projetos são desenvolvidos, mesmo que ainda não fossem reconhecidos como projeto. Alguns exemplos a serem citados de projetos grandiosos são: a muralha da china, o canal do Panamá, as pirâmides do Egito e tantas outras</w:t>
       </w:r>
+      <w:r>
+        <w:rPr>
+          <w:rFonts w:cs="Times New Roman"/>
+        </w:rPr>
+        <w:t>.</w:t>
+      </w:r>
     </w:p>
     <w:p>
       <w:pPr>
@@ -7846,6 +7852,7 @@
       <w:r>
         <w:rPr>
           <w:rFonts w:cs="Times New Roman"/>
+          <w:highlight w:val="yellow"/>
         </w:rPr>
         <w:t>Gerenciamento de projetos é a aplicação de conhecimentos, habilidades e técnicas para a execução de projetos de forma efetiva e eficaz. Trata-se de uma competência estratégica para organizações, permitindo com que elas unam os resultados dos projetos com os objetivos do negócio – e, assim, melhor competir em seus mercados. (PMI, 2016)</w:t>
       </w:r>
@@ -8070,7 +8077,26 @@
         <w:rPr>
           <w:rFonts w:cs="Times New Roman"/>
         </w:rPr>
-        <w:t>O gerenciamento de projetos tradicional é, atualmente, o método mais utilizado no desenvolvimento de software. Baseia-se em processos bem definidos e documentados que passam por melhorias contínuas nas diversas organizações. (BOEHM, 2002)</w:t>
+        <w:t>O gerenciamento de projetos tradicional é, atualmente, o método mais utilizado no desenvolvimento de software. Baseia-se em processos bem definidos e documentados que passam por melhorias contínuas nas diversas organizações. (BOEHM</w:t>
+      </w:r>
+      <w:r>
+        <w:rPr>
+          <w:rFonts w:cs="Times New Roman"/>
+        </w:rPr>
+        <w:t xml:space="preserve">; </w:t>
+      </w:r>
+      <w:r>
+        <w:rPr>
+          <w:rFonts w:cs="Times New Roman"/>
+          <w:lang w:val="en-US"/>
+        </w:rPr>
+        <w:t>TURNER</w:t>
+      </w:r>
+      <w:r>
+        <w:rPr>
+          <w:rFonts w:cs="Times New Roman"/>
+        </w:rPr>
+        <w:t>, 2002)</w:t>
       </w:r>
     </w:p>
     <w:p>
@@ -8111,7 +8137,38 @@
         <w:rPr>
           <w:rFonts w:cs="Times New Roman"/>
         </w:rPr>
-        <w:t>O objetivo principal do gerenciamento tradicional está relacionado ao processo que suporte o desenvolvimento de software e permita o controle dos problemas durante o ciclo de vida do projeto (NERUR et al., 2005). A partir das informações históricas e da repetição obtém-se a melhoria da capacidade do processo através da padronização, medição e controle do projeto (BOEHM, 2002).</w:t>
+        <w:t xml:space="preserve">O objetivo principal do gerenciamento tradicional está relacionado ao processo que suporte o desenvolvimento de software e permita o controle dos problemas durante o ciclo de vida do projeto </w:t>
+      </w:r>
+      <w:r>
+        <w:rPr>
+          <w:rFonts w:cs="Times New Roman"/>
+          <w:highlight w:val="yellow"/>
+        </w:rPr>
+        <w:t>(NERUR et al., 2005)</w:t>
+      </w:r>
+      <w:r>
+        <w:rPr>
+          <w:rFonts w:cs="Times New Roman"/>
+        </w:rPr>
+        <w:t>. A partir das informações históricas e da repetição obtém-se a melhoria da capacidade do processo através da padronização, medição e controle do projeto (BOEHM</w:t>
+      </w:r>
+      <w:r>
+        <w:rPr>
+          <w:rFonts w:cs="Times New Roman"/>
+        </w:rPr>
+        <w:t xml:space="preserve">; </w:t>
+      </w:r>
+      <w:r>
+        <w:rPr>
+          <w:rFonts w:cs="Times New Roman"/>
+        </w:rPr>
+        <w:t>TURNER</w:t>
+      </w:r>
+      <w:r>
+        <w:rPr>
+          <w:rFonts w:cs="Times New Roman"/>
+        </w:rPr>
+        <w:t>, 2002).</w:t>
       </w:r>
     </w:p>
     <w:p>
@@ -8125,7 +8182,14 @@
         <w:rPr>
           <w:rFonts w:cs="Times New Roman"/>
         </w:rPr>
-        <w:t>Segundo Massimus (2016), a metodologia tradicional é conhecida também como método iterativo, o foco está nos processos, no monitoramento do andamento do projeto através das entregas, ou seja, a ideia é de que só existe progresso quando é entregue ao todo, quer dizer, apenas com 100% do projeto concluído é que o cliente atestará a satisfação com o produto/serviço.</w:t>
+        <w:t xml:space="preserve">Segundo Massimus (2016), a metodologia tradicional é conhecida também como método iterativo, o foco está nos processos, no monitoramento do andamento do projeto através das entregas, </w:t>
+      </w:r>
+      <w:r>
+        <w:rPr>
+          <w:rFonts w:cs="Times New Roman"/>
+          <w:highlight w:val="yellow"/>
+        </w:rPr>
+        <w:t>ou seja, a ideia é de que só existe progresso quando é entregue ao todo, quer dizer, apenas com 100% do projeto concluído é que o cliente atestará a satisfação com o produto/serviço.</w:t>
       </w:r>
     </w:p>
     <w:p>
@@ -8179,7 +8243,19 @@
         <w:rPr>
           <w:rFonts w:cs="Times New Roman"/>
         </w:rPr>
-        <w:t>O método tradicional é aplicado em qualquer ambiente de projeto, mas nas situações críticas envolvendo prazos restritos e com volatilidade de requisitos apresenta dificuldades em responder com rapidez as mudanças impostas pelos clientes causando, às vezes, conflitos no relacionamento e comprometimento do prazo. (RIBEIRO e ARAKAKI, 2006)</w:t>
+        <w:t>O método tradicional é aplicado em qualquer ambiente de projeto, mas nas situações críticas envolvendo prazos restritos e com volatilidade de requisitos apresenta dificuldades em responder com rapidez as mudanças impostas pelos clientes causando, às vezes, conflitos no relacionamento e comprometimento do prazo. (RIBEIRO</w:t>
+      </w:r>
+      <w:r>
+        <w:rPr>
+          <w:rFonts w:cs="Times New Roman"/>
+        </w:rPr>
+        <w:t xml:space="preserve">; </w:t>
+      </w:r>
+      <w:r>
+        <w:rPr>
+          <w:rFonts w:cs="Times New Roman"/>
+        </w:rPr>
+        <w:t>ARAKAKI, 2006)</w:t>
       </w:r>
     </w:p>
     <w:p>
@@ -8265,7 +8341,13 @@
         <w:rPr>
           <w:rFonts w:cs="Times New Roman"/>
         </w:rPr>
-        <w:t xml:space="preserve">Segundo Veras (2009) “[...] é uma combinação dos princípios e técnicas de qualidade total, da administração científica e das tradições culturais japonesas”. </w:t>
+        <w:t>Segundo Vera</w:t>
+      </w:r>
+      <w:r>
+        <w:rPr>
+          <w:rFonts w:cs="Times New Roman"/>
+        </w:rPr>
+        <w:t xml:space="preserve"> (2009) “[...] é uma combinação dos princípios e técnicas de qualidade total, da administração científica e das tradições culturais japonesas”. </w:t>
       </w:r>
     </w:p>
     <w:p>
@@ -11734,7 +11816,22 @@
         <w:ind w:firstLine="709"/>
       </w:pPr>
       <w:r>
-        <w:t>Segundo BERNARDO (2015), nos últimos anos grandes empresas vêm gerando ganhos significativos em produtividade com reduções equivalentes no custo. A possibilidade de introduzir no mercado produtos com mais rapidez e níveis elevados de satisfação, tem feito com que os métodos ágeis fiquem mais popularizados ao redor do mundo. O retorno para empresas que utilizam os métodos ágeis pode ser grande, não à toa, empresas como Google, Yahoo, Microsoft e IBM os utilizam.</w:t>
+        <w:t xml:space="preserve">Segundo </w:t>
+      </w:r>
+      <w:r>
+        <w:t>Bernardo</w:t>
+      </w:r>
+      <w:r>
+        <w:t xml:space="preserve"> (2015), </w:t>
+      </w:r>
+      <w:r>
+        <w:rPr>
+          <w:highlight w:val="yellow"/>
+        </w:rPr>
+        <w:t>nos últimos anos grandes empresas vêm gerando ganhos significativos em produtividade com reduções equivalentes no custo</w:t>
+      </w:r>
+      <w:r>
+        <w:t>. A possibilidade de introduzir no mercado produtos com mais rapidez e níveis elevados de satisfação, tem feito com que os métodos ágeis fiquem mais popularizados ao redor do mundo. O retorno para empresas que utilizam os métodos ágeis pode ser grande, não à toa, empresas como Google, Yahoo, Microsoft e IBM os utilizam.</w:t>
       </w:r>
     </w:p>
     <w:p>
@@ -11789,7 +11886,13 @@
         <w:ind w:firstLine="709"/>
       </w:pPr>
       <w:r>
-        <w:t>Métodos Ágeis para desenvolvimento de softwares visam uma melhoria constante do trabalho, ajudando a lidar melhor com a imprevisão e imprecisão inerentes ao processo e à tecnologia como um todo. (MASSIMUS, 2015)</w:t>
+        <w:rPr>
+          <w:highlight w:val="yellow"/>
+        </w:rPr>
+        <w:t>Métodos Ágeis para desenvolvimento de softwares visam uma melhoria constante do trabalho, ajudando a lidar melhor com a imprevisão e imprecisão inerentes ao processo e à tecnologia como um todo.</w:t>
+      </w:r>
+      <w:r>
+        <w:t xml:space="preserve"> (MASSIMUS, 2015)</w:t>
       </w:r>
     </w:p>
     <w:p/>
@@ -42313,17 +42416,7 @@
           <w:color w:val="auto"/>
           <w:sz w:val="24"/>
         </w:rPr>
-        <w:t xml:space="preserve"> - Diagrama de Classes - Estrutur</w:t>
-      </w:r>
-      <w:bookmarkStart w:id="35" w:name="_GoBack"/>
-      <w:bookmarkEnd w:id="35"/>
-      <w:r>
-        <w:rPr>
-          <w:i w:val="0"/>
-          <w:color w:val="auto"/>
-          <w:sz w:val="24"/>
-        </w:rPr>
-        <w:t>a</w:t>
+        <w:t xml:space="preserve"> - Diagrama de Classes - Estrutura</w:t>
       </w:r>
       <w:bookmarkEnd w:id="34"/>
     </w:p>
@@ -42424,7 +42517,7 @@
           <w:sz w:val="24"/>
         </w:rPr>
       </w:pPr>
-      <w:bookmarkStart w:id="36" w:name="_Toc467003022"/>
+      <w:bookmarkStart w:id="35" w:name="_Toc467003022"/>
       <w:r>
         <w:rPr>
           <w:b/>
@@ -42488,7 +42581,7 @@
         </w:rPr>
         <w:t xml:space="preserve"> - Diagrama de Classes - Administrador</w:t>
       </w:r>
-      <w:bookmarkEnd w:id="36"/>
+      <w:bookmarkEnd w:id="35"/>
     </w:p>
     <w:p>
       <w:pPr>
@@ -42572,7 +42665,7 @@
           <w:sz w:val="24"/>
         </w:rPr>
       </w:pPr>
-      <w:bookmarkStart w:id="37" w:name="_Toc467003023"/>
+      <w:bookmarkStart w:id="36" w:name="_Toc467003023"/>
       <w:r>
         <w:rPr>
           <w:b/>
@@ -42636,7 +42729,7 @@
         </w:rPr>
         <w:t xml:space="preserve"> - Diagrama de Classes - Scrum Master</w:t>
       </w:r>
-      <w:bookmarkEnd w:id="37"/>
+      <w:bookmarkEnd w:id="36"/>
     </w:p>
     <w:p>
       <w:pPr>
@@ -42720,7 +42813,7 @@
           <w:sz w:val="24"/>
         </w:rPr>
       </w:pPr>
-      <w:bookmarkStart w:id="38" w:name="_Toc467003024"/>
+      <w:bookmarkStart w:id="37" w:name="_Toc467003024"/>
       <w:r>
         <w:rPr>
           <w:b/>
@@ -42784,7 +42877,7 @@
         </w:rPr>
         <w:t xml:space="preserve"> - Diagrama de Classes - Product Owner</w:t>
       </w:r>
-      <w:bookmarkEnd w:id="38"/>
+      <w:bookmarkEnd w:id="37"/>
     </w:p>
     <w:p>
       <w:pPr>
@@ -42868,7 +42961,7 @@
           <w:sz w:val="24"/>
         </w:rPr>
       </w:pPr>
-      <w:bookmarkStart w:id="39" w:name="_Toc467003025"/>
+      <w:bookmarkStart w:id="38" w:name="_Toc467003025"/>
       <w:r>
         <w:rPr>
           <w:b/>
@@ -42932,7 +43025,7 @@
         </w:rPr>
         <w:t xml:space="preserve"> - Diagrama de Classes - Membro Time</w:t>
       </w:r>
-      <w:bookmarkEnd w:id="39"/>
+      <w:bookmarkEnd w:id="38"/>
     </w:p>
     <w:p>
       <w:pPr>
@@ -43030,7 +43123,7 @@
           <w:szCs w:val="24"/>
         </w:rPr>
       </w:pPr>
-      <w:bookmarkStart w:id="40" w:name="_Toc467003026"/>
+      <w:bookmarkStart w:id="39" w:name="_Toc467003026"/>
       <w:r>
         <w:rPr>
           <w:b/>
@@ -43125,7 +43218,7 @@
         </w:rPr>
         <w:t xml:space="preserve"> Visitante</w:t>
       </w:r>
-      <w:bookmarkEnd w:id="40"/>
+      <w:bookmarkEnd w:id="39"/>
     </w:p>
     <w:p/>
     <w:p>
@@ -43199,7 +43292,7 @@
           <w:szCs w:val="24"/>
         </w:rPr>
       </w:pPr>
-      <w:bookmarkStart w:id="41" w:name="_Toc467003027"/>
+      <w:bookmarkStart w:id="40" w:name="_Toc467003027"/>
       <w:r>
         <w:rPr>
           <w:b/>
@@ -43294,7 +43387,7 @@
         </w:rPr>
         <w:t xml:space="preserve"> Usuário</w:t>
       </w:r>
-      <w:bookmarkEnd w:id="41"/>
+      <w:bookmarkEnd w:id="40"/>
     </w:p>
     <w:p/>
     <w:p>
@@ -43368,7 +43461,7 @@
           <w:szCs w:val="24"/>
         </w:rPr>
       </w:pPr>
-      <w:bookmarkStart w:id="42" w:name="_Toc467003028"/>
+      <w:bookmarkStart w:id="41" w:name="_Toc467003028"/>
       <w:r>
         <w:rPr>
           <w:b/>
@@ -43445,7 +43538,7 @@
         </w:rPr>
         <w:t>- Diagrama de sequência - Product Owner</w:t>
       </w:r>
-      <w:bookmarkEnd w:id="42"/>
+      <w:bookmarkEnd w:id="41"/>
     </w:p>
     <w:p/>
     <w:p>
@@ -43512,7 +43605,7 @@
         <w:pStyle w:val="Legenda"/>
         <w:jc w:val="center"/>
       </w:pPr>
-      <w:bookmarkStart w:id="43" w:name="_Toc467003029"/>
+      <w:bookmarkStart w:id="42" w:name="_Toc467003029"/>
       <w:r>
         <w:rPr>
           <w:b/>
@@ -43589,7 +43682,7 @@
         </w:rPr>
         <w:t>- Diagrama de sequência - Scrum master</w:t>
       </w:r>
-      <w:bookmarkEnd w:id="43"/>
+      <w:bookmarkEnd w:id="42"/>
     </w:p>
     <w:p>
       <w:pPr>
@@ -43662,7 +43755,7 @@
           <w:szCs w:val="24"/>
         </w:rPr>
       </w:pPr>
-      <w:bookmarkStart w:id="44" w:name="_Toc467003030"/>
+      <w:bookmarkStart w:id="43" w:name="_Toc467003030"/>
       <w:r>
         <w:rPr>
           <w:b/>
@@ -43739,7 +43832,7 @@
         </w:rPr>
         <w:t>- Diagrama de sequência - Membro time</w:t>
       </w:r>
-      <w:bookmarkEnd w:id="44"/>
+      <w:bookmarkEnd w:id="43"/>
     </w:p>
     <w:p/>
     <w:p>
@@ -43811,7 +43904,7 @@
           <w:sz w:val="24"/>
         </w:rPr>
       </w:pPr>
-      <w:bookmarkStart w:id="45" w:name="_Toc467003031"/>
+      <w:bookmarkStart w:id="44" w:name="_Toc467003031"/>
       <w:r>
         <w:rPr>
           <w:b/>
@@ -43875,7 +43968,7 @@
         </w:rPr>
         <w:t xml:space="preserve"> - Diagrama de sequência - Administrador</w:t>
       </w:r>
-      <w:bookmarkEnd w:id="45"/>
+      <w:bookmarkEnd w:id="44"/>
     </w:p>
     <w:p/>
     <w:p/>
@@ -44278,7 +44371,7 @@
         <w:pStyle w:val="Legenda"/>
         <w:jc w:val="center"/>
       </w:pPr>
-      <w:bookmarkStart w:id="46" w:name="_Toc467003032"/>
+      <w:bookmarkStart w:id="45" w:name="_Toc467003032"/>
       <w:r>
         <w:rPr>
           <w:b/>
@@ -44355,7 +44448,7 @@
         </w:rPr>
         <w:t>- Tela de cadastro de usuário</w:t>
       </w:r>
-      <w:bookmarkEnd w:id="46"/>
+      <w:bookmarkEnd w:id="45"/>
     </w:p>
     <w:p/>
     <w:p/>
@@ -44679,7 +44772,7 @@
         <w:pStyle w:val="Legenda"/>
         <w:jc w:val="center"/>
       </w:pPr>
-      <w:bookmarkStart w:id="47" w:name="_Toc467003033"/>
+      <w:bookmarkStart w:id="46" w:name="_Toc467003033"/>
       <w:r>
         <w:rPr>
           <w:b/>
@@ -44756,7 +44849,7 @@
         </w:rPr>
         <w:t>- Tela de alteração de função de usuário</w:t>
       </w:r>
-      <w:bookmarkEnd w:id="47"/>
+      <w:bookmarkEnd w:id="46"/>
     </w:p>
     <w:p/>
     <w:p/>
@@ -45089,7 +45182,7 @@
           <w:szCs w:val="24"/>
         </w:rPr>
       </w:pPr>
-      <w:bookmarkStart w:id="48" w:name="_Toc467003034"/>
+      <w:bookmarkStart w:id="47" w:name="_Toc467003034"/>
       <w:r>
         <w:rPr>
           <w:b/>
@@ -45160,7 +45253,7 @@
         </w:rPr>
         <w:t xml:space="preserve"> - Tela de cadastro da sprint</w:t>
       </w:r>
-      <w:bookmarkEnd w:id="48"/>
+      <w:bookmarkEnd w:id="47"/>
     </w:p>
     <w:p/>
     <w:p/>
@@ -45517,7 +45610,7 @@
           <w:sz w:val="24"/>
         </w:rPr>
       </w:pPr>
-      <w:bookmarkStart w:id="49" w:name="_Toc467003035"/>
+      <w:bookmarkStart w:id="48" w:name="_Toc467003035"/>
       <w:r>
         <w:rPr>
           <w:b/>
@@ -45598,7 +45691,7 @@
         </w:rPr>
         <w:t>reuniões</w:t>
       </w:r>
-      <w:bookmarkEnd w:id="49"/>
+      <w:bookmarkEnd w:id="48"/>
     </w:p>
     <w:p>
       <w:pPr>
@@ -45928,7 +46021,7 @@
           <w:sz w:val="24"/>
         </w:rPr>
       </w:pPr>
-      <w:bookmarkStart w:id="50" w:name="_Toc467003036"/>
+      <w:bookmarkStart w:id="49" w:name="_Toc467003036"/>
       <w:r>
         <w:rPr>
           <w:b/>
@@ -45992,7 +46085,7 @@
         </w:rPr>
         <w:t xml:space="preserve"> - Tela de inclusão do backlog do produto na sprint</w:t>
       </w:r>
-      <w:bookmarkEnd w:id="50"/>
+      <w:bookmarkEnd w:id="49"/>
     </w:p>
     <w:p/>
     <w:p>
@@ -46323,7 +46416,7 @@
           <w:sz w:val="24"/>
         </w:rPr>
       </w:pPr>
-      <w:bookmarkStart w:id="51" w:name="_Toc467003037"/>
+      <w:bookmarkStart w:id="50" w:name="_Toc467003037"/>
       <w:r>
         <w:rPr>
           <w:b/>
@@ -46395,7 +46488,7 @@
         </w:rPr>
         <w:t>Sprint</w:t>
       </w:r>
-      <w:bookmarkEnd w:id="51"/>
+      <w:bookmarkEnd w:id="50"/>
     </w:p>
     <w:p/>
     <w:p>
@@ -46724,7 +46817,7 @@
           <w:sz w:val="24"/>
         </w:rPr>
       </w:pPr>
-      <w:bookmarkStart w:id="52" w:name="_Toc467003038"/>
+      <w:bookmarkStart w:id="51" w:name="_Toc467003038"/>
       <w:r>
         <w:rPr>
           <w:b/>
@@ -46788,7 +46881,7 @@
         </w:rPr>
         <w:t xml:space="preserve"> - Tela de cadastro de backlogs do produto</w:t>
       </w:r>
-      <w:bookmarkEnd w:id="52"/>
+      <w:bookmarkEnd w:id="51"/>
     </w:p>
     <w:p/>
     <w:p>
@@ -47109,7 +47202,7 @@
           <w:szCs w:val="24"/>
         </w:rPr>
       </w:pPr>
-      <w:bookmarkStart w:id="53" w:name="_Toc467003039"/>
+      <w:bookmarkStart w:id="52" w:name="_Toc467003039"/>
       <w:r>
         <w:rPr>
           <w:b/>
@@ -47180,7 +47273,7 @@
         </w:rPr>
         <w:t xml:space="preserve"> - Tela de avaliação do backlog do produto</w:t>
       </w:r>
-      <w:bookmarkEnd w:id="53"/>
+      <w:bookmarkEnd w:id="52"/>
     </w:p>
     <w:p>
       <w:pPr>
@@ -47491,7 +47584,7 @@
           <w:sz w:val="24"/>
         </w:rPr>
       </w:pPr>
-      <w:bookmarkStart w:id="54" w:name="_Toc467003040"/>
+      <w:bookmarkStart w:id="53" w:name="_Toc467003040"/>
       <w:r>
         <w:rPr>
           <w:b/>
@@ -47555,7 +47648,7 @@
         </w:rPr>
         <w:t xml:space="preserve"> - Tela de cadastro de tarefa</w:t>
       </w:r>
-      <w:bookmarkEnd w:id="54"/>
+      <w:bookmarkEnd w:id="53"/>
     </w:p>
     <w:p/>
     <w:p>
@@ -47889,7 +47982,7 @@
           <w:sz w:val="24"/>
         </w:rPr>
       </w:pPr>
-      <w:bookmarkStart w:id="55" w:name="_Toc467003041"/>
+      <w:bookmarkStart w:id="54" w:name="_Toc467003041"/>
       <w:r>
         <w:rPr>
           <w:b/>
@@ -47953,7 +48046,7 @@
         </w:rPr>
         <w:t xml:space="preserve"> - Tela de alteração de status da tarefa</w:t>
       </w:r>
-      <w:bookmarkEnd w:id="55"/>
+      <w:bookmarkEnd w:id="54"/>
     </w:p>
     <w:p/>
     <w:p>
@@ -47964,7 +48057,7 @@
           <w:numId w:val="1"/>
         </w:numPr>
       </w:pPr>
-      <w:bookmarkStart w:id="56" w:name="_Toc467003275"/>
+      <w:bookmarkStart w:id="55" w:name="_Toc467003275"/>
       <w:r>
         <w:t>R</w:t>
       </w:r>
@@ -47977,7 +48070,7 @@
       <w:r>
         <w:t>do sistema operacional</w:t>
       </w:r>
-      <w:bookmarkEnd w:id="56"/>
+      <w:bookmarkEnd w:id="55"/>
     </w:p>
     <w:p>
       <w:pPr>
@@ -48269,11 +48362,11 @@
           <w:numId w:val="1"/>
         </w:numPr>
       </w:pPr>
-      <w:bookmarkStart w:id="57" w:name="_Toc467003276"/>
+      <w:bookmarkStart w:id="56" w:name="_Toc467003276"/>
       <w:r>
         <w:t>Métodos para controle de segurança do sistema</w:t>
       </w:r>
-      <w:bookmarkEnd w:id="57"/>
+      <w:bookmarkEnd w:id="56"/>
     </w:p>
     <w:p>
       <w:pPr>
@@ -48844,7 +48937,7 @@
           <w:szCs w:val="24"/>
         </w:rPr>
       </w:pPr>
-      <w:bookmarkStart w:id="58" w:name="_Toc467003226"/>
+      <w:bookmarkStart w:id="57" w:name="_Toc467003226"/>
       <w:r>
         <w:rPr>
           <w:b/>
@@ -48921,7 +49014,7 @@
         </w:rPr>
         <w:t>- Controle de segurança</w:t>
       </w:r>
-      <w:bookmarkEnd w:id="58"/>
+      <w:bookmarkEnd w:id="57"/>
     </w:p>
     <w:p/>
     <w:p>
@@ -49187,11 +49280,11 @@
           <w:numId w:val="1"/>
         </w:numPr>
       </w:pPr>
-      <w:bookmarkStart w:id="59" w:name="_Toc467003277"/>
+      <w:bookmarkStart w:id="58" w:name="_Toc467003277"/>
       <w:r>
         <w:t>Layout dos relatórios</w:t>
       </w:r>
-      <w:bookmarkEnd w:id="59"/>
+      <w:bookmarkEnd w:id="58"/>
     </w:p>
     <w:p>
       <w:pPr>
@@ -49283,7 +49376,7 @@
         <w:pStyle w:val="Legenda"/>
         <w:jc w:val="center"/>
       </w:pPr>
-      <w:bookmarkStart w:id="60" w:name="_Toc467003042"/>
+      <w:bookmarkStart w:id="59" w:name="_Toc467003042"/>
       <w:r>
         <w:rPr>
           <w:b/>
@@ -49367,7 +49460,7 @@
         </w:rPr>
         <w:t>Tela de Backlog do Produto</w:t>
       </w:r>
-      <w:bookmarkEnd w:id="60"/>
+      <w:bookmarkEnd w:id="59"/>
     </w:p>
     <w:p>
       <w:pPr>
@@ -49531,7 +49624,7 @@
         <w:pStyle w:val="Legenda"/>
         <w:jc w:val="center"/>
       </w:pPr>
-      <w:bookmarkStart w:id="61" w:name="_Toc467003043"/>
+      <w:bookmarkStart w:id="60" w:name="_Toc467003043"/>
       <w:r>
         <w:rPr>
           <w:b/>
@@ -49615,7 +49708,7 @@
         </w:rPr>
         <w:t>Tela de Tarefas</w:t>
       </w:r>
-      <w:bookmarkEnd w:id="61"/>
+      <w:bookmarkEnd w:id="60"/>
     </w:p>
     <w:p>
       <w:pPr>
@@ -49796,7 +49889,7 @@
         <w:pStyle w:val="Legenda"/>
         <w:jc w:val="center"/>
       </w:pPr>
-      <w:bookmarkStart w:id="62" w:name="_Toc467003044"/>
+      <w:bookmarkStart w:id="61" w:name="_Toc467003044"/>
       <w:r>
         <w:rPr>
           <w:b/>
@@ -49873,7 +49966,7 @@
         </w:rPr>
         <w:t>- Tela de sprint backlog</w:t>
       </w:r>
-      <w:bookmarkEnd w:id="62"/>
+      <w:bookmarkEnd w:id="61"/>
     </w:p>
     <w:p/>
     <w:p/>
@@ -49956,11 +50049,11 @@
         </w:numPr>
         <w:ind w:left="357" w:hanging="357"/>
       </w:pPr>
-      <w:bookmarkStart w:id="63" w:name="_Toc467003278"/>
+      <w:bookmarkStart w:id="62" w:name="_Toc467003278"/>
       <w:r>
         <w:t>IMPLEMENTAÇÕES FUTURAS</w:t>
       </w:r>
-      <w:bookmarkEnd w:id="63"/>
+      <w:bookmarkEnd w:id="62"/>
     </w:p>
     <w:p>
       <w:pPr>
@@ -50000,11 +50093,11 @@
           <w:numId w:val="1"/>
         </w:numPr>
       </w:pPr>
-      <w:bookmarkStart w:id="64" w:name="_Toc467003279"/>
+      <w:bookmarkStart w:id="63" w:name="_Toc467003279"/>
       <w:r>
         <w:t>CONCLUSÃO</w:t>
       </w:r>
-      <w:bookmarkEnd w:id="64"/>
+      <w:bookmarkEnd w:id="63"/>
     </w:p>
     <w:p/>
     <w:p/>
@@ -50020,7 +50113,7 @@
           <w:szCs w:val="24"/>
         </w:rPr>
       </w:pPr>
-      <w:bookmarkStart w:id="65" w:name="_Toc467003280"/>
+      <w:bookmarkStart w:id="64" w:name="_Toc467003280"/>
       <w:r>
         <w:rPr>
           <w:rFonts w:cs="Times New Roman"/>
@@ -50028,7 +50121,7 @@
         </w:rPr>
         <w:t>REFERÊNCIAS BIBLIOGRÁFICAS</w:t>
       </w:r>
-      <w:bookmarkEnd w:id="65"/>
+      <w:bookmarkEnd w:id="64"/>
     </w:p>
     <w:p>
       <w:pPr>
@@ -50043,6 +50136,7 @@
       <w:r>
         <w:rPr>
           <w:rFonts w:cs="Times New Roman"/>
+          <w:highlight w:val="yellow"/>
           <w:shd w:val="clear" w:color="auto" w:fill="FFFFFF"/>
         </w:rPr>
         <w:t>ALMEIDA, M. E. B. Escola em mudança: experiências em construção e redes colaborativas de aprendizagem. In ALONSO, M.; ALMEIDA, M. E. B.; MASETTO, M. T.; MORAN, J. M.; VIEIRA, A.</w:t>
@@ -50051,6 +50145,7 @@
         <w:rPr>
           <w:rStyle w:val="apple-converted-space"/>
           <w:rFonts w:cs="Times New Roman"/>
+          <w:highlight w:val="yellow"/>
           <w:shd w:val="clear" w:color="auto" w:fill="FFFFFF"/>
         </w:rPr>
         <w:t> </w:t>
@@ -50059,6 +50154,7 @@
         <w:rPr>
           <w:rStyle w:val="Forte"/>
           <w:rFonts w:cs="Times New Roman"/>
+          <w:highlight w:val="yellow"/>
           <w:shd w:val="clear" w:color="auto" w:fill="FFFFFF"/>
         </w:rPr>
         <w:t>Formação de gestores escolares para utilização de tecnologias de informação e comunicação</w:t>
@@ -50066,6 +50162,7 @@
       <w:r>
         <w:rPr>
           <w:rFonts w:cs="Times New Roman"/>
+          <w:highlight w:val="yellow"/>
           <w:shd w:val="clear" w:color="auto" w:fill="FFFFFF"/>
         </w:rPr>
         <w:t>. Brasília: Secretaria de Educação a Distância, 2002. pp. 41-62.</w:t>
@@ -50615,46 +50712,21 @@
         <w:rPr>
           <w:rFonts w:cs="Times New Roman"/>
         </w:rPr>
-        <w:t xml:space="preserve">CARVALHO, Rafael. </w:t>
-      </w:r>
-      <w:r>
-        <w:rPr>
-          <w:rFonts w:cs="Times New Roman"/>
-          <w:b/>
-        </w:rPr>
-        <w:t>Escalabilidade: o que é, para que serve, por que ter</w:t>
-      </w:r>
-      <w:r>
-        <w:rPr>
-          <w:rFonts w:cs="Times New Roman"/>
-        </w:rPr>
-        <w:t>. Disponível em: &lt;http://bizstart.com.br/escalabilidade-o-que-e-para-que-serve-por-que-ter/&gt;. Acesso em: 01 jun. 2016.</w:t>
-      </w:r>
-    </w:p>
-    <w:p>
-      <w:pPr>
-        <w:spacing w:line="240" w:lineRule="auto"/>
-        <w:contextualSpacing/>
-        <w:jc w:val="left"/>
-        <w:rPr>
-          <w:rFonts w:cs="Times New Roman"/>
-        </w:rPr>
-      </w:pPr>
-    </w:p>
-    <w:p>
-      <w:pPr>
-        <w:spacing w:line="240" w:lineRule="auto"/>
-        <w:contextualSpacing/>
-        <w:jc w:val="left"/>
-        <w:rPr>
-          <w:rFonts w:cs="Times New Roman"/>
-        </w:rPr>
-      </w:pPr>
-      <w:r>
-        <w:rPr>
-          <w:rFonts w:cs="Times New Roman"/>
-        </w:rPr>
-        <w:t xml:space="preserve">DENES, Madson. </w:t>
+        <w:t xml:space="preserve">DENES, </w:t>
+      </w:r>
+      <w:proofErr w:type="spellStart"/>
+      <w:r>
+        <w:rPr>
+          <w:rFonts w:cs="Times New Roman"/>
+        </w:rPr>
+        <w:t>Madson</w:t>
+      </w:r>
+      <w:proofErr w:type="spellEnd"/>
+      <w:r>
+        <w:rPr>
+          <w:rFonts w:cs="Times New Roman"/>
+        </w:rPr>
+        <w:t xml:space="preserve">. </w:t>
       </w:r>
       <w:r>
         <w:rPr>
@@ -50851,6 +50923,7 @@
         <w:rPr>
           <w:rFonts w:cs="Times New Roman"/>
         </w:rPr>
+        <w:lastRenderedPageBreak/>
         <w:t xml:space="preserve">DESENVOLVIMENTO ÁGIL. </w:t>
       </w:r>
       <w:r>
@@ -51242,87 +51315,22 @@
         <w:rPr>
           <w:rFonts w:cs="Times New Roman"/>
         </w:rPr>
-        <w:t xml:space="preserve">FONSECA, Daniel. </w:t>
+        <w:t xml:space="preserve">GIMENES, Nicholas Fernandes. </w:t>
       </w:r>
       <w:r>
         <w:rPr>
           <w:rFonts w:cs="Times New Roman"/>
           <w:b/>
         </w:rPr>
-        <w:t>Conceitos básicos sobre Metodologias Ágeis para Desenvolvimento de Software (Metodologias Clássicas x Extreme Programming)</w:t>
-      </w:r>
-      <w:r>
-        <w:rPr>
-          <w:rFonts w:cs="Times New Roman"/>
-        </w:rPr>
-        <w:t>. Disponível em: &lt;</w:t>
+        <w:t xml:space="preserve">Resumo Lean Startup - Eric Ries (Startup Enxuta). </w:t>
+      </w:r>
+      <w:r>
+        <w:rPr>
+          <w:rFonts w:cs="Times New Roman"/>
+        </w:rPr>
+        <w:t>Disponível em: &lt;</w:t>
       </w:r>
       <w:hyperlink r:id="rId56" w:history="1">
-        <w:r>
-          <w:rPr>
-            <w:rStyle w:val="Hyperlink"/>
-            <w:rFonts w:cs="Times New Roman"/>
-            <w:color w:val="auto"/>
-            <w:u w:val="none"/>
-          </w:rPr>
-          <w:t>http://www.devmedia.com.br/conceitos-basicos-sobre-metodologias-ageis-para-desenvolvimento-de-software-metodologias-classicas-x-extreme-programming/10596</w:t>
-        </w:r>
-      </w:hyperlink>
-      <w:r>
-        <w:rPr>
-          <w:rStyle w:val="Hyperlink"/>
-          <w:rFonts w:cs="Times New Roman"/>
-          <w:color w:val="auto"/>
-          <w:u w:val="none"/>
-        </w:rPr>
-        <w:t>&gt;. Acesso em: 31 mai. 2016.</w:t>
-      </w:r>
-    </w:p>
-    <w:p>
-      <w:pPr>
-        <w:spacing w:line="240" w:lineRule="auto"/>
-        <w:contextualSpacing/>
-        <w:jc w:val="left"/>
-        <w:rPr>
-          <w:rStyle w:val="Hyperlink"/>
-          <w:rFonts w:cs="Times New Roman"/>
-          <w:color w:val="auto"/>
-          <w:u w:val="none"/>
-        </w:rPr>
-      </w:pPr>
-    </w:p>
-    <w:p>
-      <w:pPr>
-        <w:spacing w:line="240" w:lineRule="auto"/>
-        <w:contextualSpacing/>
-        <w:jc w:val="left"/>
-        <w:rPr>
-          <w:rStyle w:val="Hyperlink"/>
-          <w:rFonts w:cs="Times New Roman"/>
-          <w:color w:val="auto"/>
-          <w:u w:val="none"/>
-        </w:rPr>
-      </w:pPr>
-      <w:r>
-        <w:rPr>
-          <w:rFonts w:cs="Times New Roman"/>
-        </w:rPr>
-        <w:t xml:space="preserve">GIMENES, Nicholas Fernandes. </w:t>
-      </w:r>
-      <w:r>
-        <w:rPr>
-          <w:rFonts w:cs="Times New Roman"/>
-          <w:b/>
-        </w:rPr>
-        <w:t xml:space="preserve">Resumo Lean Startup - Eric Ries (Startup Enxuta). </w:t>
-      </w:r>
-      <w:r>
-        <w:rPr>
-          <w:rFonts w:cs="Times New Roman"/>
-        </w:rPr>
-        <w:t>Disponível em: &lt;</w:t>
-      </w:r>
-      <w:hyperlink r:id="rId57" w:history="1">
         <w:r>
           <w:rPr>
             <w:rStyle w:val="Hyperlink"/>
@@ -51771,20 +51779,50 @@
         <w:rPr>
           <w:rFonts w:cs="Times New Roman"/>
         </w:rPr>
-        <w:t xml:space="preserve">LUZ CONSULTORIA. </w:t>
+        <w:t>LEANTI</w:t>
+      </w:r>
+      <w:r>
+        <w:rPr>
+          <w:rFonts w:cs="Times New Roman"/>
+        </w:rPr>
+        <w:t xml:space="preserve">. </w:t>
       </w:r>
       <w:r>
         <w:rPr>
           <w:rFonts w:cs="Times New Roman"/>
           <w:b/>
         </w:rPr>
-        <w:t>Panorama das startups brasileiras</w:t>
-      </w:r>
-      <w:r>
-        <w:rPr>
-          <w:rFonts w:cs="Times New Roman"/>
-        </w:rPr>
-        <w:t>. Disponível em: &lt;http://www.ufal.edu.br/empreendedorismo/downloads/manuais-guias-cartilhas-e-documentos-sobre-empreendedorismo-e-inovacao/panorama-de-startups-brasileiras&gt;. Acesso em: 01 jun. 2016.</w:t>
+        <w:t>O que é Jidoka?</w:t>
+      </w:r>
+      <w:r>
+        <w:rPr>
+          <w:rFonts w:cs="Times New Roman"/>
+        </w:rPr>
+        <w:t xml:space="preserve"> Disponível em:</w:t>
+      </w:r>
+      <w:r>
+        <w:rPr>
+          <w:rFonts w:cs="Times New Roman"/>
+        </w:rPr>
+        <w:t xml:space="preserve"> </w:t>
+      </w:r>
+      <w:r>
+        <w:rPr>
+          <w:rFonts w:cs="Times New Roman"/>
+        </w:rPr>
+        <w:t>&lt;</w:t>
+      </w:r>
+      <w:r>
+        <w:rPr>
+          <w:rFonts w:cs="Times New Roman"/>
+        </w:rPr>
+        <w:t>http://www.leanti.com.br/conceitos/13/O-que-e-Jidoka.aspx</w:t>
+      </w:r>
+      <w:r>
+        <w:rPr>
+          <w:rFonts w:cs="Times New Roman"/>
+        </w:rPr>
+        <w:t>&gt;. Acesso em: 23 jun. 2016.</w:t>
       </w:r>
     </w:p>
     <w:p>
@@ -51807,22 +51845,23 @@
         </w:rPr>
       </w:pPr>
       <w:r>
-        <w:t xml:space="preserve">MANIFESTO ÁGIL. </w:t>
-      </w:r>
-      <w:r>
-        <w:rPr>
+        <w:rPr>
+          <w:rFonts w:cs="Times New Roman"/>
+        </w:rPr>
+        <w:t xml:space="preserve">LUZ CONSULTORIA. </w:t>
+      </w:r>
+      <w:r>
+        <w:rPr>
+          <w:rFonts w:cs="Times New Roman"/>
           <w:b/>
         </w:rPr>
-        <w:t>Manifesto para o desenvolvimento ágil de software</w:t>
-      </w:r>
-      <w:r>
-        <w:t xml:space="preserve">. Disponível em: &lt; </w:t>
-      </w:r>
-      <w:r>
-        <w:rPr>
-          <w:rFonts w:cs="Times New Roman"/>
-        </w:rPr>
-        <w:t>http://www.manifestoagil.com.br/&gt;. Acesso em: 03 ago. 2016.</w:t>
+        <w:t>Panorama das startups brasileiras</w:t>
+      </w:r>
+      <w:r>
+        <w:rPr>
+          <w:rFonts w:cs="Times New Roman"/>
+        </w:rPr>
+        <w:t>. Disponível em: &lt;http://www.ufal.edu.br/empreendedorismo/downloads/manuais-guias-cartilhas-e-documentos-sobre-empreendedorismo-e-inovacao/panorama-de-startups-brasileiras&gt;. Acesso em: 01 jun. 2016.</w:t>
       </w:r>
     </w:p>
     <w:p>
@@ -51830,6 +51869,9 @@
         <w:spacing w:line="240" w:lineRule="auto"/>
         <w:contextualSpacing/>
         <w:jc w:val="left"/>
+        <w:rPr>
+          <w:rFonts w:cs="Times New Roman"/>
+        </w:rPr>
       </w:pPr>
     </w:p>
     <w:p>
@@ -51848,10 +51890,10 @@
         <w:rPr>
           <w:b/>
         </w:rPr>
-        <w:t>Princípios por trás do manifesto ágil</w:t>
-      </w:r>
-      <w:r>
-        <w:t>. Disponível em: &lt;</w:t>
+        <w:t>Manifesto para o desenvolvimento ágil de software</w:t>
+      </w:r>
+      <w:r>
+        <w:t xml:space="preserve">. Disponível em: &lt; </w:t>
       </w:r>
       <w:r>
         <w:rPr>
@@ -51877,16 +51919,34 @@
         </w:rPr>
       </w:pPr>
       <w:r>
-        <w:t xml:space="preserve">MASSIMUS. </w:t>
+        <w:t xml:space="preserve">MANIFESTO ÁGIL. </w:t>
       </w:r>
       <w:r>
         <w:rPr>
           <w:b/>
         </w:rPr>
-        <w:t>O Manifesto ágil e seus 12 princípios</w:t>
-      </w:r>
-      <w:r>
-        <w:t>. Disponível em: &lt;http://www.manifestoagil.com.br/principios.html</w:t>
+        <w:t>Princípios por trás do manifesto ágil</w:t>
+      </w:r>
+      <w:r>
+        <w:t>. Disponível em:</w:t>
+      </w:r>
+      <w:r>
+        <w:t xml:space="preserve"> </w:t>
+      </w:r>
+      <w:r>
+        <w:t>&lt;</w:t>
+      </w:r>
+      <w:r>
+        <w:rPr>
+          <w:rFonts w:cs="Times New Roman"/>
+        </w:rPr>
+        <w:t>http://www.manifestoagil.com.br/</w:t>
+      </w:r>
+      <w:r>
+        <w:t xml:space="preserve"> </w:t>
+      </w:r>
+      <w:r>
+        <w:t>principios.html</w:t>
       </w:r>
       <w:r>
         <w:rPr>
@@ -51900,9 +51960,6 @@
         <w:spacing w:line="240" w:lineRule="auto"/>
         <w:contextualSpacing/>
         <w:jc w:val="left"/>
-        <w:rPr>
-          <w:rFonts w:cs="Times New Roman"/>
-        </w:rPr>
       </w:pPr>
     </w:p>
     <w:p>
@@ -51918,20 +51975,34 @@
         <w:rPr>
           <w:rFonts w:cs="Times New Roman"/>
         </w:rPr>
-        <w:t xml:space="preserve">MASSIMUS. </w:t>
-      </w:r>
-      <w:r>
-        <w:rPr>
-          <w:rFonts w:cs="Times New Roman"/>
+        <w:t>MASSIMUS</w:t>
+      </w:r>
+      <w:r>
+        <w:t xml:space="preserve">. </w:t>
+      </w:r>
+      <w:r>
+        <w:rPr>
           <w:b/>
         </w:rPr>
-        <w:t>Quais as diferenças entre Métodos Ágeis e Tradicionais na gestão de projetos?</w:t>
-      </w:r>
-      <w:r>
-        <w:rPr>
-          <w:rFonts w:cs="Times New Roman"/>
-        </w:rPr>
-        <w:t xml:space="preserve"> Disponível em: &lt;http://massimus.com/2016/04/metodos-ageis-e-tradicionais-na-gestao-de-projetos-qual-diferenca/&gt;. Acesso em: 01 jun. 2016.</w:t>
+        <w:t>O Manifesto ágil e seus 12 princípios</w:t>
+      </w:r>
+      <w:r>
+        <w:t>. Disponível em:</w:t>
+      </w:r>
+      <w:r>
+        <w:t xml:space="preserve"> </w:t>
+      </w:r>
+      <w:r>
+        <w:t>&lt;</w:t>
+      </w:r>
+      <w:r>
+        <w:t>http://massimus.com/2015/06/o-manifesto-agil-e-seus-12-principios/</w:t>
+      </w:r>
+      <w:r>
+        <w:rPr>
+          <w:rFonts w:cs="Times New Roman"/>
+        </w:rPr>
+        <w:t>&gt;. Acesso em: 03 ago. 2016.</w:t>
       </w:r>
     </w:p>
     <w:p>
@@ -51950,50 +52021,27 @@
         <w:contextualSpacing/>
         <w:jc w:val="left"/>
         <w:rPr>
-          <w:rStyle w:val="Hyperlink"/>
-          <w:rFonts w:cs="Times New Roman"/>
-          <w:color w:val="auto"/>
-          <w:u w:val="none"/>
-        </w:rPr>
-      </w:pPr>
-      <w:r>
-        <w:rPr>
-          <w:rFonts w:cs="Times New Roman"/>
-        </w:rPr>
-        <w:t xml:space="preserve">MICROSOFT. </w:t>
+          <w:rFonts w:cs="Times New Roman"/>
+        </w:rPr>
+      </w:pPr>
+      <w:r>
+        <w:rPr>
+          <w:rFonts w:cs="Times New Roman"/>
+        </w:rPr>
+        <w:t xml:space="preserve">MASSIMUS. </w:t>
       </w:r>
       <w:r>
         <w:rPr>
           <w:rFonts w:cs="Times New Roman"/>
           <w:b/>
         </w:rPr>
-        <w:t>Um histórico rápido do gerenciamento de projetos</w:t>
-      </w:r>
-      <w:r>
-        <w:rPr>
-          <w:rFonts w:cs="Times New Roman"/>
-        </w:rPr>
-        <w:t>. Disponível em: &lt;</w:t>
-      </w:r>
-      <w:hyperlink r:id="rId58" w:history="1">
-        <w:r>
-          <w:rPr>
-            <w:rStyle w:val="Hyperlink"/>
-            <w:rFonts w:cs="Times New Roman"/>
-            <w:color w:val="auto"/>
-            <w:u w:val="none"/>
-          </w:rPr>
-          <w:t>https://support.office.com/pt-br/article/Um-hist%C3%B3rico-r%C3%A1pido-do-gerenciamento-de-projetos-a2e0b717-094b-4d1e-878a-fcd0978891cd</w:t>
-        </w:r>
-      </w:hyperlink>
-      <w:r>
-        <w:rPr>
-          <w:rStyle w:val="Hyperlink"/>
-          <w:rFonts w:cs="Times New Roman"/>
-          <w:color w:val="auto"/>
-          <w:u w:val="none"/>
-        </w:rPr>
-        <w:t>&gt;. Acesso em 31 mai. 2016.</w:t>
+        <w:t>Quais as diferenças entre Métodos Ágeis e Tradicionais na gestão de projetos?</w:t>
+      </w:r>
+      <w:r>
+        <w:rPr>
+          <w:rFonts w:cs="Times New Roman"/>
+        </w:rPr>
+        <w:t xml:space="preserve"> Disponível em: &lt;http://massimus.com/2016/04/metodos-ageis-e-tradicionais-na-gestao-de-projetos-qual-diferenca/&gt;. Acesso em: 01 jun. 2016.</w:t>
       </w:r>
     </w:p>
     <w:p>
@@ -52002,10 +52050,7 @@
         <w:contextualSpacing/>
         <w:jc w:val="left"/>
         <w:rPr>
-          <w:rStyle w:val="Hyperlink"/>
-          <w:rFonts w:cs="Times New Roman"/>
-          <w:color w:val="auto"/>
-          <w:u w:val="none"/>
+          <w:rFonts w:cs="Times New Roman"/>
         </w:rPr>
       </w:pPr>
     </w:p>
@@ -52074,7 +52119,6 @@
           <w:rFonts w:cs="Times New Roman"/>
           <w:lang w:val="en-US"/>
         </w:rPr>
-        <w:lastRenderedPageBreak/>
         <w:t xml:space="preserve">MITCH LACEY &amp; ASSOCIATES. </w:t>
       </w:r>
       <w:r>
@@ -52224,6 +52268,7 @@
         <w:rPr>
           <w:rFonts w:cs="Times New Roman"/>
         </w:rPr>
+        <w:lastRenderedPageBreak/>
         <w:t xml:space="preserve">MOUNTAIN GOAT SOFTWARE. </w:t>
       </w:r>
       <w:r>
@@ -52413,12 +52458,14 @@
         <w:rPr>
           <w:rFonts w:cs="Times New Roman"/>
           <w:b/>
+          <w:highlight w:val="yellow"/>
           <w:lang w:val="en-US"/>
         </w:rPr>
       </w:pPr>
       <w:r>
         <w:rPr>
           <w:rFonts w:cs="Times New Roman"/>
+          <w:highlight w:val="yellow"/>
           <w:lang w:val="en-US"/>
         </w:rPr>
         <w:t xml:space="preserve">NERUR S; MAHAPATRA, R; MANGALARA, G. </w:t>
@@ -52427,6 +52474,7 @@
         <w:rPr>
           <w:rFonts w:cs="Times New Roman"/>
           <w:b/>
+          <w:highlight w:val="yellow"/>
           <w:lang w:val="en-US"/>
         </w:rPr>
         <w:t>Challenges of Migrating to Agile</w:t>
@@ -52446,6 +52494,7 @@
         <w:rPr>
           <w:rFonts w:cs="Times New Roman"/>
           <w:b/>
+          <w:highlight w:val="yellow"/>
           <w:lang w:val="en-US"/>
         </w:rPr>
         <w:t>Methodologies</w:t>
@@ -52453,6 +52502,7 @@
       <w:r>
         <w:rPr>
           <w:rFonts w:cs="Times New Roman"/>
+          <w:highlight w:val="yellow"/>
           <w:lang w:val="en-US"/>
         </w:rPr>
         <w:t>. Communications of the ACM, v.48, n.5, Maio/2005.</w:t>
@@ -52478,24 +52528,48 @@
           <w:rFonts w:cs="Times New Roman"/>
         </w:rPr>
       </w:pPr>
-      <w:r>
-        <w:rPr>
-          <w:rFonts w:cs="Times New Roman"/>
-        </w:rPr>
-        <w:t xml:space="preserve">NOVY, Valquiria. </w:t>
+      <w:bookmarkStart w:id="65" w:name="_GoBack"/>
+      <w:bookmarkEnd w:id="65"/>
+      <w:r>
+        <w:rPr>
+          <w:rFonts w:cs="Times New Roman"/>
+        </w:rPr>
+        <w:t xml:space="preserve">NRFACIL. </w:t>
       </w:r>
       <w:r>
         <w:rPr>
           <w:rFonts w:cs="Times New Roman"/>
           <w:b/>
         </w:rPr>
-        <w:t>O que é inovação?</w:t>
-      </w:r>
-      <w:r>
-        <w:rPr>
-          <w:rFonts w:cs="Times New Roman"/>
-        </w:rPr>
-        <w:t xml:space="preserve"> Disponível em: &lt;https://clariceveras.wordpress.com/2009/03/11/o-que-e-inovacao/&gt;. Acesso em: 01 jun. 2016.</w:t>
+        <w:t>PLANOS DE CONTINGENCIA: UM NOVO DESAFIO PARA O SESMT</w:t>
+      </w:r>
+      <w:r>
+        <w:rPr>
+          <w:rFonts w:cs="Times New Roman"/>
+          <w:b/>
+        </w:rPr>
+        <w:t xml:space="preserve">. </w:t>
+      </w:r>
+      <w:r>
+        <w:rPr>
+          <w:rFonts w:cs="Times New Roman"/>
+        </w:rPr>
+        <w:t>Disponível em: &lt;</w:t>
+      </w:r>
+      <w:r>
+        <w:t xml:space="preserve"> </w:t>
+      </w:r>
+      <w:r>
+        <w:rPr>
+          <w:rFonts w:cs="Times New Roman"/>
+        </w:rPr>
+        <w:t>http://nrfacil.com.br/blog/?p=1236#</w:t>
+      </w:r>
+      <w:r>
+        <w:rPr>
+          <w:rFonts w:cs="Times New Roman"/>
+        </w:rPr>
+        <w:t>&gt;. Acesso em: 06 Nov. 2016.</w:t>
       </w:r>
     </w:p>
     <w:p>
@@ -52521,74 +52595,13 @@
         <w:rPr>
           <w:rFonts w:cs="Times New Roman"/>
         </w:rPr>
-        <w:t xml:space="preserve">NRFACIL. </w:t>
+        <w:t xml:space="preserve">PMI. </w:t>
       </w:r>
       <w:r>
         <w:rPr>
           <w:rFonts w:cs="Times New Roman"/>
           <w:b/>
         </w:rPr>
-        <w:t>PLANOS DE CONTINGENCIA: UM NOVO DESAFIO PARA O SESMT</w:t>
-      </w:r>
-      <w:r>
-        <w:rPr>
-          <w:rFonts w:cs="Times New Roman"/>
-          <w:b/>
-        </w:rPr>
-        <w:t xml:space="preserve">. </w:t>
-      </w:r>
-      <w:r>
-        <w:rPr>
-          <w:rFonts w:cs="Times New Roman"/>
-        </w:rPr>
-        <w:t>Disponível em: &lt;</w:t>
-      </w:r>
-      <w:r>
-        <w:t xml:space="preserve"> </w:t>
-      </w:r>
-      <w:r>
-        <w:rPr>
-          <w:rFonts w:cs="Times New Roman"/>
-        </w:rPr>
-        <w:t>http://nrfacil.com.br/blog/?p=1236#</w:t>
-      </w:r>
-      <w:r>
-        <w:rPr>
-          <w:rFonts w:cs="Times New Roman"/>
-        </w:rPr>
-        <w:t>&gt;. Acesso em: 06 Nov. 2016.</w:t>
-      </w:r>
-    </w:p>
-    <w:p>
-      <w:pPr>
-        <w:spacing w:line="240" w:lineRule="auto"/>
-        <w:contextualSpacing/>
-        <w:jc w:val="left"/>
-        <w:rPr>
-          <w:rFonts w:cs="Times New Roman"/>
-        </w:rPr>
-      </w:pPr>
-    </w:p>
-    <w:p>
-      <w:pPr>
-        <w:spacing w:line="240" w:lineRule="auto"/>
-        <w:contextualSpacing/>
-        <w:jc w:val="left"/>
-        <w:rPr>
-          <w:rFonts w:cs="Times New Roman"/>
-        </w:rPr>
-      </w:pPr>
-      <w:r>
-        <w:rPr>
-          <w:rFonts w:cs="Times New Roman"/>
-        </w:rPr>
-        <w:t xml:space="preserve">PMI. </w:t>
-      </w:r>
-      <w:r>
-        <w:rPr>
-          <w:rFonts w:cs="Times New Roman"/>
-          <w:b/>
-        </w:rPr>
         <w:t>O que é gerenciamento de projetos?</w:t>
       </w:r>
       <w:r>
@@ -52597,7 +52610,7 @@
         </w:rPr>
         <w:t xml:space="preserve"> Disponível em: &lt;</w:t>
       </w:r>
-      <w:hyperlink r:id="rId59" w:history="1">
+      <w:hyperlink r:id="rId57" w:history="1">
         <w:r>
           <w:rPr>
             <w:rStyle w:val="Hyperlink"/>
@@ -52843,14 +52856,7 @@
         <w:rPr>
           <w:rFonts w:cs="Times New Roman"/>
         </w:rPr>
-        <w:t>. Disponível em: &lt;http://revistapegn.globo.com/Como-</w:t>
-      </w:r>
-      <w:r>
-        <w:rPr>
-          <w:rFonts w:cs="Times New Roman"/>
-        </w:rPr>
-        <w:lastRenderedPageBreak/>
-        <w:t>comecar/noticia/2014/01/4-dicas-para-montar-uma-startup-de-sucesso.html&gt;. Acesso em: 01 jun. 2016.</w:t>
+        <w:t>. Disponível em: &lt;http://revistapegn.globo.com/Como-comecar/noticia/2014/01/4-dicas-para-montar-uma-startup-de-sucesso.html&gt;. Acesso em: 01 jun. 2016.</w:t>
       </w:r>
     </w:p>
     <w:p>
@@ -52954,6 +52960,7 @@
         <w:rPr>
           <w:rFonts w:cs="Times New Roman"/>
         </w:rPr>
+        <w:lastRenderedPageBreak/>
         <w:t xml:space="preserve">SAAD, Flávia. </w:t>
       </w:r>
       <w:r>
@@ -53593,7 +53600,6 @@
         <w:rPr>
           <w:rFonts w:cs="Times New Roman"/>
         </w:rPr>
-        <w:lastRenderedPageBreak/>
         <w:t xml:space="preserve">SILVEIRA, Cristiano Bertulucci. </w:t>
       </w:r>
       <w:r>
@@ -53750,6 +53756,7 @@
         <w:rPr>
           <w:rFonts w:cs="Times New Roman"/>
         </w:rPr>
+        <w:lastRenderedPageBreak/>
         <w:t xml:space="preserve">SILVEIRA, Cristiano Bertulucci. </w:t>
       </w:r>
       <w:r>
@@ -53843,7 +53850,7 @@
         </w:rPr>
         <w:t>. Disponível em: &lt;</w:t>
       </w:r>
-      <w:hyperlink r:id="rId60" w:history="1">
+      <w:hyperlink r:id="rId58" w:history="1">
         <w:r>
           <w:rPr>
             <w:rStyle w:val="Hyperlink"/>
@@ -53957,7 +53964,7 @@
         </w:rPr>
         <w:t>. Disponível em: &lt;</w:t>
       </w:r>
-      <w:hyperlink r:id="rId61" w:history="1">
+      <w:hyperlink r:id="rId59" w:history="1">
         <w:r>
           <w:rPr>
             <w:rStyle w:val="Hyperlink"/>
@@ -54115,7 +54122,7 @@
         </w:rPr>
         <w:t>. Disponível em: &lt;</w:t>
       </w:r>
-      <w:hyperlink r:id="rId62" w:history="1">
+      <w:hyperlink r:id="rId60" w:history="1">
         <w:r>
           <w:rPr>
             <w:rStyle w:val="Hyperlink"/>
@@ -54234,7 +54241,6 @@
         <w:rPr>
           <w:rFonts w:cs="Times New Roman"/>
         </w:rPr>
-        <w:lastRenderedPageBreak/>
         <w:t xml:space="preserve">TOYOTA, </w:t>
       </w:r>
       <w:r>
@@ -54340,7 +54346,7 @@
       </w:pPr>
     </w:p>
     <w:sectPr>
-      <w:headerReference w:type="default" r:id="rId63"/>
+      <w:headerReference w:type="default" r:id="rId61"/>
       <w:pgSz w:w="11906" w:h="16838"/>
       <w:pgMar w:top="1701" w:right="1134" w:bottom="1134" w:left="1701" w:header="1134" w:footer="709" w:gutter="0"/>
       <w:cols w:space="708"/>
@@ -54422,6 +54428,7 @@
     <w:sdtPr>
       <w:id w:val="-1455938260"/>
     </w:sdtPr>
+    <w:sdtEndPr/>
     <w:sdtContent>
       <w:p>
         <w:pPr>
@@ -54441,7 +54448,7 @@
           <w:rPr>
             <w:noProof/>
           </w:rPr>
-          <w:t>63</w:t>
+          <w:t>85</w:t>
         </w:r>
         <w:r>
           <w:fldChar w:fldCharType="end"/>
@@ -57435,7 +57442,7 @@
 </file>
 
 <file path=customXml/itemProps2.xml><?xml version="1.0" encoding="utf-8"?>
-<ds:datastoreItem xmlns:ds="http://schemas.openxmlformats.org/officeDocument/2006/customXml" ds:itemID="{2D349FD3-50A3-4B8C-83AC-A34CBD45FD29}">
+<ds:datastoreItem xmlns:ds="http://schemas.openxmlformats.org/officeDocument/2006/customXml" ds:itemID="{A90E389E-FCE3-4AED-87EC-50B384A6B2B6}">
   <ds:schemaRefs>
     <ds:schemaRef ds:uri="http://schemas.openxmlformats.org/officeDocument/2006/bibliography"/>
   </ds:schemaRefs>

</xml_diff>

<commit_message>
Espaçamento do titulo das figuras/quadros/tabelas e correção ortografia
</commit_message>
<xml_diff>
--- a/StartIdea/StartIdea.Docs/Monografia.docx
+++ b/StartIdea/StartIdea.Docs/Monografia.docx
@@ -1,6 +1,6 @@
 
 <file path=word/document.xml><?xml version="1.0" encoding="utf-8"?>
-<w:document xmlns:wpc="http://schemas.microsoft.com/office/word/2010/wordprocessingCanvas" xmlns:cx="http://schemas.microsoft.com/office/drawing/2014/chartex" xmlns:mc="http://schemas.openxmlformats.org/markup-compatibility/2006" xmlns:o="urn:schemas-microsoft-com:office:office" xmlns:r="http://schemas.openxmlformats.org/officeDocument/2006/relationships" xmlns:m="http://schemas.openxmlformats.org/officeDocument/2006/math" xmlns:v="urn:schemas-microsoft-com:vml" xmlns:wp14="http://schemas.microsoft.com/office/word/2010/wordprocessingDrawing" xmlns:wp="http://schemas.openxmlformats.org/drawingml/2006/wordprocessingDrawing" xmlns:w10="urn:schemas-microsoft-com:office:word" xmlns:w="http://schemas.openxmlformats.org/wordprocessingml/2006/main" xmlns:w14="http://schemas.microsoft.com/office/word/2010/wordml" xmlns:w15="http://schemas.microsoft.com/office/word/2012/wordml" xmlns:w16se="http://schemas.microsoft.com/office/word/2015/wordml/symex" xmlns:wpg="http://schemas.microsoft.com/office/word/2010/wordprocessingGroup" xmlns:wpi="http://schemas.microsoft.com/office/word/2010/wordprocessingInk" xmlns:wne="http://schemas.microsoft.com/office/word/2006/wordml" xmlns:wps="http://schemas.microsoft.com/office/word/2010/wordprocessingShape" mc:Ignorable="w14 w15 w16se wp14">
+<w:document xmlns:wpc="http://schemas.microsoft.com/office/word/2010/wordprocessingCanvas" xmlns:cx="http://schemas.microsoft.com/office/drawing/2014/chartex" xmlns:cx1="http://schemas.microsoft.com/office/drawing/2015/9/8/chartex" xmlns:cx2="http://schemas.microsoft.com/office/drawing/2015/10/21/chartex" xmlns:cx3="http://schemas.microsoft.com/office/drawing/2016/5/9/chartex" xmlns:cx4="http://schemas.microsoft.com/office/drawing/2016/5/10/chartex" xmlns:cx5="http://schemas.microsoft.com/office/drawing/2016/5/11/chartex" xmlns:mc="http://schemas.openxmlformats.org/markup-compatibility/2006" xmlns:o="urn:schemas-microsoft-com:office:office" xmlns:r="http://schemas.openxmlformats.org/officeDocument/2006/relationships" xmlns:m="http://schemas.openxmlformats.org/officeDocument/2006/math" xmlns:v="urn:schemas-microsoft-com:vml" xmlns:wp14="http://schemas.microsoft.com/office/word/2010/wordprocessingDrawing" xmlns:wp="http://schemas.openxmlformats.org/drawingml/2006/wordprocessingDrawing" xmlns:w10="urn:schemas-microsoft-com:office:word" xmlns:w="http://schemas.openxmlformats.org/wordprocessingml/2006/main" xmlns:w14="http://schemas.microsoft.com/office/word/2010/wordml" xmlns:w15="http://schemas.microsoft.com/office/word/2012/wordml" xmlns:w16se="http://schemas.microsoft.com/office/word/2015/wordml/symex" xmlns:wpg="http://schemas.microsoft.com/office/word/2010/wordprocessingGroup" xmlns:wpi="http://schemas.microsoft.com/office/word/2010/wordprocessingInk" xmlns:wne="http://schemas.microsoft.com/office/word/2006/wordml" xmlns:wps="http://schemas.microsoft.com/office/word/2010/wordprocessingShape" mc:Ignorable="w14 w15 w16se wp14">
   <w:body>
     <w:p>
       <w:pPr>
@@ -8008,7 +8008,21 @@
         <w:rPr>
           <w:rFonts w:cs="Times New Roman"/>
         </w:rPr>
-        <w:t>Essas técnicas espalharam-se para as indústrias e os negócios começaram a serem considerados como um organismo humano. Esta visão de organismo humano implica que para um negócio sobreviver toda sua estrutura precisar estar integrada e em constante funcionamento sempre visando as metas, as fases do projeto e o cumprimento dos cronogramas.</w:t>
+        <w:t>Essas técnicas espalharam-se para as indústrias e os negócios começaram a serem considerados como um organismo humano. Esta visão de organismo humano implica que para um negócio sobrev</w:t>
+      </w:r>
+      <w:r>
+        <w:rPr>
+          <w:rFonts w:cs="Times New Roman"/>
+        </w:rPr>
+        <w:t>iver toda sua estrutura precisa</w:t>
+      </w:r>
+      <w:bookmarkStart w:id="8" w:name="_GoBack"/>
+      <w:bookmarkEnd w:id="8"/>
+      <w:r>
+        <w:rPr>
+          <w:rFonts w:cs="Times New Roman"/>
+        </w:rPr>
+        <w:t xml:space="preserve"> estar integrada e em constante funcionamento sempre visando as metas, as fases do projeto e o cumprimento dos cronogramas.</w:t>
       </w:r>
     </w:p>
     <w:p>
@@ -8062,8 +8076,8 @@
           <w:szCs w:val="24"/>
         </w:rPr>
       </w:pPr>
-      <w:bookmarkStart w:id="8" w:name="_Toc452507481"/>
-      <w:bookmarkStart w:id="9" w:name="_Toc467003268"/>
+      <w:bookmarkStart w:id="9" w:name="_Toc452507481"/>
+      <w:bookmarkStart w:id="10" w:name="_Toc467003268"/>
       <w:r>
         <w:rPr>
           <w:rFonts w:cs="Times New Roman"/>
@@ -8071,7 +8085,7 @@
         </w:rPr>
         <w:t>Padrões Tradicionais</w:t>
       </w:r>
-      <w:bookmarkEnd w:id="8"/>
+      <w:bookmarkEnd w:id="9"/>
       <w:r>
         <w:rPr>
           <w:rFonts w:cs="Times New Roman"/>
@@ -8079,7 +8093,7 @@
         </w:rPr>
         <w:t xml:space="preserve"> de Gerenciamento</w:t>
       </w:r>
-      <w:bookmarkEnd w:id="9"/>
+      <w:bookmarkEnd w:id="10"/>
     </w:p>
     <w:p>
       <w:pPr>
@@ -8152,21 +8166,7 @@
         <w:rPr>
           <w:rFonts w:cs="Times New Roman"/>
         </w:rPr>
-        <w:t xml:space="preserve">Para </w:t>
-      </w:r>
-      <w:proofErr w:type="spellStart"/>
-      <w:r>
-        <w:rPr>
-          <w:rFonts w:cs="Times New Roman"/>
-        </w:rPr>
-        <w:t>Nerur</w:t>
-      </w:r>
-      <w:proofErr w:type="spellEnd"/>
-      <w:r>
-        <w:rPr>
-          <w:rFonts w:cs="Times New Roman"/>
-        </w:rPr>
-        <w:t xml:space="preserve"> (2005) “</w:t>
+        <w:t>Para Nerur (2005) “</w:t>
       </w:r>
       <w:r>
         <w:rPr>
@@ -8349,7 +8349,7 @@
           <w:szCs w:val="24"/>
         </w:rPr>
       </w:pPr>
-      <w:bookmarkStart w:id="10" w:name="_Toc467003269"/>
+      <w:bookmarkStart w:id="11" w:name="_Toc467003269"/>
       <w:r>
         <w:rPr>
           <w:rFonts w:cs="Times New Roman"/>
@@ -8357,7 +8357,7 @@
         </w:rPr>
         <w:t>Produção Enxuta</w:t>
       </w:r>
-      <w:bookmarkEnd w:id="10"/>
+      <w:bookmarkEnd w:id="11"/>
     </w:p>
     <w:p>
       <w:pPr>
@@ -8524,13 +8524,14 @@
     <w:p>
       <w:pPr>
         <w:pStyle w:val="Legenda"/>
+        <w:spacing w:after="0" w:line="360" w:lineRule="auto"/>
         <w:jc w:val="center"/>
         <w:rPr>
           <w:rFonts w:cs="Times New Roman"/>
           <w:i w:val="0"/>
         </w:rPr>
       </w:pPr>
-      <w:bookmarkStart w:id="11" w:name="_Toc467003011"/>
+      <w:bookmarkStart w:id="12" w:name="_Toc467003011"/>
       <w:r>
         <w:rPr>
           <w:b/>
@@ -8621,7 +8622,7 @@
         </w:rPr>
         <w:t>Pilares do sistema Toyota de produção</w:t>
       </w:r>
-      <w:bookmarkEnd w:id="11"/>
+      <w:bookmarkEnd w:id="12"/>
       <w:r>
         <w:t xml:space="preserve"> </w:t>
       </w:r>
@@ -8771,6 +8772,7 @@
     <w:p>
       <w:pPr>
         <w:pStyle w:val="Legenda"/>
+        <w:spacing w:after="0" w:line="360" w:lineRule="auto"/>
         <w:jc w:val="center"/>
         <w:rPr>
           <w:rFonts w:cs="Times New Roman"/>
@@ -8780,7 +8782,7 @@
           <w:szCs w:val="24"/>
         </w:rPr>
       </w:pPr>
-      <w:bookmarkStart w:id="12" w:name="_Toc467003012"/>
+      <w:bookmarkStart w:id="13" w:name="_Toc467003012"/>
       <w:r>
         <w:rPr>
           <w:b/>
@@ -8861,7 +8863,7 @@
         </w:rPr>
         <w:t>sistema de produção Tradicional x Nivelada (heijunka)</w:t>
       </w:r>
-      <w:bookmarkEnd w:id="12"/>
+      <w:bookmarkEnd w:id="13"/>
     </w:p>
     <w:p>
       <w:pPr>
@@ -9009,14 +9011,7 @@
         <w:rPr>
           <w:rFonts w:cs="Times New Roman"/>
         </w:rPr>
-        <w:t xml:space="preserve">Segundo a Toyota (2016) “O desenvolvimento com base em tarefas normalizadas assegura não só a consistência de elevados níveis de qualidade, mas também mantém o ritmo </w:t>
-      </w:r>
-      <w:r>
-        <w:rPr>
-          <w:rFonts w:cs="Times New Roman"/>
-        </w:rPr>
-        <w:lastRenderedPageBreak/>
-        <w:t>de produção e fornece termos de comparação para implementar uma estratégia de melhoria contínua”.</w:t>
+        <w:t>Segundo a Toyota (2016) “O desenvolvimento com base em tarefas normalizadas assegura não só a consistência de elevados níveis de qualidade, mas também mantém o ritmo de produção e fornece termos de comparação para implementar uma estratégia de melhoria contínua”.</w:t>
       </w:r>
     </w:p>
     <w:p>
@@ -9363,9 +9358,10 @@
     <w:p>
       <w:pPr>
         <w:pStyle w:val="Legenda"/>
+        <w:spacing w:after="0" w:line="360" w:lineRule="auto"/>
         <w:jc w:val="center"/>
       </w:pPr>
-      <w:bookmarkStart w:id="13" w:name="_Toc467003225"/>
+      <w:bookmarkStart w:id="14" w:name="_Toc467003225"/>
       <w:r>
         <w:rPr>
           <w:b/>
@@ -9442,7 +9438,7 @@
         </w:rPr>
         <w:t>- Autonomação x Automação</w:t>
       </w:r>
-      <w:bookmarkEnd w:id="13"/>
+      <w:bookmarkEnd w:id="14"/>
     </w:p>
     <w:p>
       <w:pPr>
@@ -9494,7 +9490,6 @@
         <w:rPr>
           <w:rFonts w:cs="Times New Roman"/>
         </w:rPr>
-        <w:lastRenderedPageBreak/>
         <w:t>Genchi Genbutsu</w:t>
       </w:r>
     </w:p>
@@ -9529,6 +9524,7 @@
         <w:rPr>
           <w:rFonts w:cs="Times New Roman"/>
         </w:rPr>
+        <w:lastRenderedPageBreak/>
         <w:t>Para Ferro (2010) “[...] é muito mais do que uma atividade adicional nas empresas. É mais que uma simples questão de caminhar e conversar”.</w:t>
       </w:r>
     </w:p>
@@ -9644,12 +9640,13 @@
     <w:p>
       <w:pPr>
         <w:pStyle w:val="Legenda"/>
+        <w:spacing w:after="0" w:line="360" w:lineRule="auto"/>
         <w:jc w:val="center"/>
         <w:rPr>
           <w:rFonts w:cs="Times New Roman"/>
         </w:rPr>
       </w:pPr>
-      <w:bookmarkStart w:id="14" w:name="_Toc467003013"/>
+      <w:bookmarkStart w:id="15" w:name="_Toc467003013"/>
       <w:r>
         <w:rPr>
           <w:b/>
@@ -9723,7 +9720,7 @@
         </w:rPr>
         <w:t>Exemplo painel andon</w:t>
       </w:r>
-      <w:bookmarkEnd w:id="14"/>
+      <w:bookmarkEnd w:id="15"/>
     </w:p>
     <w:p>
       <w:pPr>
@@ -9857,7 +9854,6 @@
         <w:rPr>
           <w:rFonts w:cs="Times New Roman"/>
         </w:rPr>
-        <w:lastRenderedPageBreak/>
         <w:t>Segundo a Toyota (2016) “[...] este princípio é uma maneira simples contudo criativa e fiável de reduzir erros e manter a qualidade. Todos os itens usados com frequência estão claramente identificados para que possam ser usados e encontrados por qualquer pessoa”.</w:t>
       </w:r>
     </w:p>
@@ -9880,6 +9876,7 @@
         </w:numPr>
       </w:pPr>
       <w:r>
+        <w:lastRenderedPageBreak/>
         <w:t>Just-in-time (JIT)</w:t>
       </w:r>
     </w:p>
@@ -10041,6 +10038,7 @@
     <w:p>
       <w:pPr>
         <w:pStyle w:val="Legenda"/>
+        <w:spacing w:after="0" w:line="360" w:lineRule="auto"/>
         <w:jc w:val="center"/>
         <w:rPr>
           <w:rFonts w:cs="Times New Roman"/>
@@ -10050,7 +10048,7 @@
           <w:szCs w:val="24"/>
         </w:rPr>
       </w:pPr>
-      <w:bookmarkStart w:id="15" w:name="_Toc467003014"/>
+      <w:bookmarkStart w:id="16" w:name="_Toc467003014"/>
       <w:r>
         <w:rPr>
           <w:b/>
@@ -10127,7 +10125,7 @@
         </w:rPr>
         <w:t>- Just in Time Manufatura</w:t>
       </w:r>
-      <w:bookmarkEnd w:id="15"/>
+      <w:bookmarkEnd w:id="16"/>
     </w:p>
     <w:p>
       <w:pPr>
@@ -10155,7 +10153,6 @@
         </w:numPr>
       </w:pPr>
       <w:r>
-        <w:lastRenderedPageBreak/>
         <w:t>Eliminação do desperdiço</w:t>
       </w:r>
     </w:p>
@@ -10173,7 +10170,14 @@
         <w:rPr>
           <w:rFonts w:cs="Times New Roman"/>
         </w:rPr>
-        <w:t>Segundo a Toyota (2016), “Desperdício (muda) é definido como qualquer coisa que não adiciona valor. Isto inclui áreas que normalmente não são consideradas como desperdício, tais como sobre produção, stocks, movimentos e processamentos em excesso e tempo de espera desnecessário”.</w:t>
+        <w:t xml:space="preserve">Segundo a Toyota (2016), “Desperdício (muda) é definido como qualquer coisa que não adiciona valor. Isto inclui áreas que normalmente não são consideradas como desperdício, tais </w:t>
+      </w:r>
+      <w:r>
+        <w:rPr>
+          <w:rFonts w:cs="Times New Roman"/>
+        </w:rPr>
+        <w:lastRenderedPageBreak/>
+        <w:t>como sobre produção, stocks, movimentos e processamentos em excesso e tempo de espera desnecessário”.</w:t>
       </w:r>
     </w:p>
     <w:p>
@@ -10378,16 +10382,7 @@
           <w:sz w:val="20"/>
           <w:szCs w:val="20"/>
         </w:rPr>
-        <w:t xml:space="preserve">Esses quadros e cartões visuais integram o sistema Kanban, que ajudam os trabalhadores a planejarem a produção na indústria e a controlar o estoque. Assim, conforme a quantidade de cartões disponíveis nos quadros são tomadas decisões, </w:t>
-      </w:r>
-      <w:r>
-        <w:rPr>
-          <w:rFonts w:cs="Times New Roman"/>
-          <w:sz w:val="20"/>
-          <w:szCs w:val="20"/>
-        </w:rPr>
-        <w:lastRenderedPageBreak/>
-        <w:t>priorizando o que é mais importante, realizando setup de máquinas e até mesmo as paradas para manutenção. (HENRIQUE; FIORIO, 2013)</w:t>
+        <w:t>Esses quadros e cartões visuais integram o sistema Kanban, que ajudam os trabalhadores a planejarem a produção na indústria e a controlar o estoque. Assim, conforme a quantidade de cartões disponíveis nos quadros são tomadas decisões, priorizando o que é mais importante, realizando setup de máquinas e até mesmo as paradas para manutenção. (HENRIQUE; FIORIO, 2013)</w:t>
       </w:r>
     </w:p>
     <w:p>
@@ -10413,6 +10408,7 @@
           <w:noProof/>
           <w:lang w:eastAsia="pt-BR"/>
         </w:rPr>
+        <w:lastRenderedPageBreak/>
         <w:drawing>
           <wp:inline distT="0" distB="0" distL="0" distR="0" wp14:anchorId="340ABC76" wp14:editId="1AECD456">
             <wp:extent cx="5760085" cy="3543300"/>
@@ -10465,12 +10461,13 @@
     <w:p>
       <w:pPr>
         <w:pStyle w:val="Legenda"/>
+        <w:spacing w:after="0" w:line="360" w:lineRule="auto"/>
         <w:jc w:val="center"/>
         <w:rPr>
           <w:rFonts w:cs="Times New Roman"/>
         </w:rPr>
       </w:pPr>
-      <w:bookmarkStart w:id="16" w:name="_Toc467003015"/>
+      <w:bookmarkStart w:id="17" w:name="_Toc467003015"/>
       <w:r>
         <w:rPr>
           <w:b/>
@@ -10545,7 +10542,7 @@
         </w:rPr>
         <w:t>Agile Kanban Board</w:t>
       </w:r>
-      <w:bookmarkEnd w:id="16"/>
+      <w:bookmarkEnd w:id="17"/>
     </w:p>
     <w:p>
       <w:pPr>
@@ -10688,7 +10685,7 @@
           <w:szCs w:val="24"/>
         </w:rPr>
       </w:pPr>
-      <w:bookmarkStart w:id="17" w:name="_Toc467003270"/>
+      <w:bookmarkStart w:id="18" w:name="_Toc467003270"/>
       <w:r>
         <w:rPr>
           <w:rFonts w:cs="Times New Roman"/>
@@ -10696,7 +10693,7 @@
         </w:rPr>
         <w:t>Startup</w:t>
       </w:r>
-      <w:bookmarkEnd w:id="17"/>
+      <w:bookmarkEnd w:id="18"/>
     </w:p>
     <w:p>
       <w:pPr>
@@ -10737,7 +10734,16 @@
           <w:sz w:val="20"/>
           <w:szCs w:val="20"/>
         </w:rPr>
-        <w:t>[...] muita gente pensa que startup é toda empresa que está começando – já que “start up” pode ser traduzido como “começar”. Mas essa não é a definição mais aceita de startup. A definição mais aceita de startup é a do Steve Blank: uma empresa é considerada uma startup quando ainda está em busca de um modelo de negócios viável que seja repetível e escalável. Um modelo de negócios repetível é aquele capaz de vender o mesmo produto para todos os clientes. Já um modelo de negócios escalável é aquele capaz de crescer para atender grandes quantidades de clientes.</w:t>
+        <w:t xml:space="preserve">[...] muita gente pensa que startup é toda empresa que está começando – já que “start up” pode ser traduzido como “começar”. Mas essa não é a definição mais aceita de </w:t>
+      </w:r>
+      <w:r>
+        <w:rPr>
+          <w:rFonts w:cs="Times New Roman"/>
+          <w:sz w:val="20"/>
+          <w:szCs w:val="20"/>
+        </w:rPr>
+        <w:lastRenderedPageBreak/>
+        <w:t>startup. A definição mais aceita de startup é a do Steve Blank: uma empresa é considerada uma startup quando ainda está em busca de um modelo de negócios viável que seja repetível e escalável. Um modelo de negócios repetível é aquele capaz de vender o mesmo produto para todos os clientes. Já um modelo de negócios escalável é aquele capaz de crescer para atender grandes quantidades de clientes.</w:t>
       </w:r>
     </w:p>
     <w:p>
@@ -10859,12 +10865,13 @@
     <w:p>
       <w:pPr>
         <w:pStyle w:val="Legenda"/>
+        <w:spacing w:after="0" w:line="360" w:lineRule="auto"/>
         <w:jc w:val="center"/>
         <w:rPr>
           <w:rFonts w:cs="Times New Roman"/>
         </w:rPr>
       </w:pPr>
-      <w:bookmarkStart w:id="18" w:name="_Toc467003136"/>
+      <w:bookmarkStart w:id="19" w:name="_Toc467003136"/>
       <w:r>
         <w:rPr>
           <w:b/>
@@ -10938,7 +10945,7 @@
         </w:rPr>
         <w:t>- Onde estão as startups</w:t>
       </w:r>
-      <w:bookmarkEnd w:id="18"/>
+      <w:bookmarkEnd w:id="19"/>
     </w:p>
     <w:p>
       <w:pPr>
@@ -11183,13 +11190,14 @@
     <w:p>
       <w:pPr>
         <w:pStyle w:val="Legenda"/>
+        <w:spacing w:after="0" w:line="360" w:lineRule="auto"/>
         <w:jc w:val="center"/>
         <w:rPr>
           <w:rFonts w:cs="Times New Roman"/>
           <w:shd w:val="clear" w:color="auto" w:fill="FFFFFF"/>
         </w:rPr>
       </w:pPr>
-      <w:bookmarkStart w:id="19" w:name="_Toc467003209"/>
+      <w:bookmarkStart w:id="20" w:name="_Toc467003209"/>
       <w:r>
         <w:rPr>
           <w:b/>
@@ -11278,7 +11286,7 @@
         </w:rPr>
         <w:t>Quantidade de aporte recebido pelas startups</w:t>
       </w:r>
-      <w:bookmarkEnd w:id="19"/>
+      <w:bookmarkEnd w:id="20"/>
     </w:p>
     <w:p>
       <w:pPr>
@@ -11726,12 +11734,13 @@
     <w:p>
       <w:pPr>
         <w:pStyle w:val="Legenda"/>
+        <w:spacing w:after="0" w:line="360" w:lineRule="auto"/>
         <w:jc w:val="center"/>
         <w:rPr>
           <w:rFonts w:cs="Times New Roman"/>
         </w:rPr>
       </w:pPr>
-      <w:bookmarkStart w:id="20" w:name="_Toc467003016"/>
+      <w:bookmarkStart w:id="21" w:name="_Toc467003016"/>
       <w:r>
         <w:rPr>
           <w:b/>
@@ -11818,7 +11827,7 @@
         </w:rPr>
         <w:t>Resumo da Metodologia Lean Startup</w:t>
       </w:r>
-      <w:bookmarkEnd w:id="20"/>
+      <w:bookmarkEnd w:id="21"/>
     </w:p>
     <w:p>
       <w:pPr>
@@ -11863,7 +11872,7 @@
           <w:szCs w:val="24"/>
         </w:rPr>
       </w:pPr>
-      <w:bookmarkStart w:id="21" w:name="_Toc467003271"/>
+      <w:bookmarkStart w:id="22" w:name="_Toc467003271"/>
       <w:r>
         <w:rPr>
           <w:rFonts w:cs="Times New Roman"/>
@@ -11871,7 +11880,7 @@
         </w:rPr>
         <w:t>Desenvolvimento Ágil</w:t>
       </w:r>
-      <w:bookmarkEnd w:id="21"/>
+      <w:bookmarkEnd w:id="22"/>
       <w:r>
         <w:rPr>
           <w:rFonts w:cs="Times New Roman"/>
@@ -11958,6 +11967,7 @@
         <w:ind w:firstLine="709"/>
       </w:pPr>
       <w:r>
+        <w:lastRenderedPageBreak/>
         <w:t>“</w:t>
       </w:r>
       <w:r>
@@ -12188,7 +12198,6 @@
           <w:rFonts w:cs="Times New Roman"/>
           <w:bCs/>
         </w:rPr>
-        <w:lastRenderedPageBreak/>
         <w:t>Processos ágeis promovem um ambiente sustentável. Os patrocinadores, desenvolvedores e usuários, devem ser capazes de manter indefinidamente, passos constantes.</w:t>
       </w:r>
     </w:p>
@@ -12210,6 +12219,7 @@
           <w:rFonts w:cs="Times New Roman"/>
           <w:bCs/>
         </w:rPr>
+        <w:lastRenderedPageBreak/>
         <w:t>Contínua atenção à excelência técnica e bom design, aumenta a agilidade.</w:t>
       </w:r>
     </w:p>
@@ -12296,7 +12306,7 @@
           <w:szCs w:val="24"/>
         </w:rPr>
       </w:pPr>
-      <w:bookmarkStart w:id="22" w:name="_Toc467003272"/>
+      <w:bookmarkStart w:id="23" w:name="_Toc467003272"/>
       <w:r>
         <w:rPr>
           <w:rFonts w:cs="Times New Roman"/>
@@ -12304,7 +12314,7 @@
         </w:rPr>
         <w:t>Scrum</w:t>
       </w:r>
-      <w:bookmarkEnd w:id="22"/>
+      <w:bookmarkEnd w:id="23"/>
     </w:p>
     <w:p>
       <w:pPr>
@@ -12383,9 +12393,10 @@
     <w:p>
       <w:pPr>
         <w:pStyle w:val="Legenda"/>
+        <w:spacing w:after="0" w:line="360" w:lineRule="auto"/>
         <w:jc w:val="center"/>
       </w:pPr>
-      <w:bookmarkStart w:id="23" w:name="_Toc467003210"/>
+      <w:bookmarkStart w:id="24" w:name="_Toc467003210"/>
       <w:r>
         <w:rPr>
           <w:b/>
@@ -12459,7 +12470,7 @@
         </w:rPr>
         <w:t>- Grau de satisfação do cliente antes do SCRUM</w:t>
       </w:r>
-      <w:bookmarkEnd w:id="23"/>
+      <w:bookmarkEnd w:id="24"/>
     </w:p>
     <w:p>
       <w:pPr>
@@ -12536,9 +12547,10 @@
     <w:p>
       <w:pPr>
         <w:pStyle w:val="Legenda"/>
+        <w:spacing w:after="0" w:line="360" w:lineRule="auto"/>
         <w:jc w:val="center"/>
       </w:pPr>
-      <w:bookmarkStart w:id="24" w:name="_Toc467003211"/>
+      <w:bookmarkStart w:id="25" w:name="_Toc467003211"/>
       <w:r>
         <w:rPr>
           <w:b/>
@@ -12615,7 +12627,7 @@
         </w:rPr>
         <w:t>- Grau de satisfação do cliente depois do SCRUM</w:t>
       </w:r>
-      <w:bookmarkEnd w:id="24"/>
+      <w:bookmarkEnd w:id="25"/>
     </w:p>
     <w:p>
       <w:pPr>
@@ -12631,7 +12643,6 @@
         <w:contextualSpacing/>
       </w:pPr>
       <w:r>
-        <w:lastRenderedPageBreak/>
         <w:t>Para Schwaber e Sutherland (2013, p. 3) Scrum é “Um framework dentro do qual pessoas podem tratar e resolver problemas complexos e adaptativos, enquanto produtiva e criativamente entregam produtos com o mais alto valor possível”.</w:t>
       </w:r>
     </w:p>
@@ -12759,24 +12770,21 @@
         <w:contextualSpacing/>
       </w:pPr>
       <w:r>
-        <w:t xml:space="preserve">Devem ser inspecionados frequentemente os vários aspectos do processo para identificar variações inaceitáveis. A frequência da inspeção deve levar em consideração que os processos são alterados pelo próprio ato de inspeção, por isso deve ficar atento para que não exceda o limite e chega a atrapalhar a própria execução do processo. Outro fator na inspeção é </w:t>
-      </w:r>
-      <w:r>
+        <w:t>Devem ser inspecionados frequentemente os vários aspectos do processo para identificar variações inaceitáveis. A frequência da inspeção deve levar em consideração que os processos são alterados pelo próprio ato de inspeção, por isso deve ficar atento para que não exceda o limite e chega a atrapalhar a própria execução do processo. Outro fator na inspeção é o inspetor, que deve possuir as competências para avaliar o que ele ou ela está inspecionando. (SCHWABER, 2004)</w:t>
+      </w:r>
+    </w:p>
+    <w:p/>
+    <w:p>
+      <w:pPr>
+        <w:rPr>
+          <w:u w:val="single"/>
+        </w:rPr>
+      </w:pPr>
+      <w:r>
+        <w:rPr>
+          <w:u w:val="single"/>
+        </w:rPr>
         <w:lastRenderedPageBreak/>
-        <w:t>o inspetor, que deve possuir as competências para avaliar o que ele ou ela está inspecionando. (SCHWABER, 2004)</w:t>
-      </w:r>
-    </w:p>
-    <w:p/>
-    <w:p>
-      <w:pPr>
-        <w:rPr>
-          <w:u w:val="single"/>
-        </w:rPr>
-      </w:pPr>
-      <w:r>
-        <w:rPr>
-          <w:u w:val="single"/>
-        </w:rPr>
         <w:t>Adaptação</w:t>
       </w:r>
     </w:p>
@@ -12883,9 +12891,10 @@
     <w:p>
       <w:pPr>
         <w:pStyle w:val="Legenda"/>
+        <w:spacing w:after="0" w:line="360" w:lineRule="auto"/>
         <w:jc w:val="center"/>
       </w:pPr>
-      <w:bookmarkStart w:id="25" w:name="_Toc467003017"/>
+      <w:bookmarkStart w:id="26" w:name="_Toc467003017"/>
       <w:r>
         <w:rPr>
           <w:b/>
@@ -12959,7 +12968,7 @@
         </w:rPr>
         <w:t>- Scrum Framework</w:t>
       </w:r>
-      <w:bookmarkEnd w:id="25"/>
+      <w:bookmarkEnd w:id="26"/>
     </w:p>
     <w:p>
       <w:pPr>
@@ -12985,7 +12994,6 @@
         <w:rPr>
           <w:rFonts w:cs="Times New Roman"/>
         </w:rPr>
-        <w:lastRenderedPageBreak/>
         <w:t>Time Scrum</w:t>
       </w:r>
     </w:p>
@@ -13004,6 +13012,7 @@
         <w:contextualSpacing/>
       </w:pPr>
       <w:r>
+        <w:lastRenderedPageBreak/>
         <w:t>Para Schwaber e Sutherland (2013, p. 5) o “Times Scrum entregam produtos de forma iterativa e incremental, maximizando as oportunidades de realimentação. Entregas incrementais de produto “Pronto” garantem que uma versão potencialmente funcional do produto do trabalho esteja sempre disponível”.</w:t>
       </w:r>
     </w:p>
@@ -13132,9 +13141,10 @@
     <w:p>
       <w:pPr>
         <w:pStyle w:val="Legenda"/>
+        <w:spacing w:after="0" w:line="360" w:lineRule="auto"/>
         <w:jc w:val="center"/>
       </w:pPr>
-      <w:bookmarkStart w:id="26" w:name="_Toc467003212"/>
+      <w:bookmarkStart w:id="27" w:name="_Toc467003212"/>
       <w:r>
         <w:rPr>
           <w:b/>
@@ -13211,7 +13221,7 @@
         </w:rPr>
         <w:t>- Qual é o tamanho da sua equipe?</w:t>
       </w:r>
-      <w:bookmarkEnd w:id="26"/>
+      <w:bookmarkEnd w:id="27"/>
     </w:p>
     <w:p>
       <w:pPr>
@@ -13226,7 +13236,6 @@
         <w:ind w:firstLine="708"/>
       </w:pPr>
       <w:r>
-        <w:lastRenderedPageBreak/>
         <w:t>O gráfico 4 é resultado de uma pesquisa realizada pela Luz Consultoria. Ele representa a quantidade de pessoas que compõem uma equipe nas startups, com isso é possível perceber que realmente o número ideal para as equipes é de 3 a 9 pessoas.</w:t>
       </w:r>
     </w:p>
@@ -13251,6 +13260,7 @@
           <w:sz w:val="20"/>
           <w:szCs w:val="20"/>
         </w:rPr>
+        <w:lastRenderedPageBreak/>
         <w:t>A principal abordagem para trabalhar com equipes grandes no Scrum é usando o conceito de “Scrum of Scrums”. Cada Scrum Team trabalha normalmente, mas cada equipe também contribui com uma pessoa que deverá freqüentar o Scrum of Scrums Meeting para coordenar o trabalho de múltiplas equipes Scrum. (DESENVOLVIMENTO ÁGIL, 2016)</w:t>
       </w:r>
     </w:p>
@@ -13388,7 +13398,6 @@
           <w:sz w:val="20"/>
           <w:szCs w:val="20"/>
         </w:rPr>
-        <w:lastRenderedPageBreak/>
         <w:t>[...] cada evento no Scrum é uma oportunidade de inspecionar e adaptar alguma coisa. Estes eventos são especificamente projetados para permitir uma transparência e inspeção criteriosa. A não inclusão de qualquer um dos eventos resultará na redução da transparência e da perda de oportunidade para inspecionar e adaptar. (SHWABER; SUTHERLAND, 2013, p. 8)</w:t>
       </w:r>
     </w:p>
@@ -13406,6 +13415,7 @@
         </w:numPr>
       </w:pPr>
       <w:r>
+        <w:lastRenderedPageBreak/>
         <w:t>Sprint</w:t>
       </w:r>
     </w:p>
@@ -13507,16 +13517,19 @@
         </w:numPr>
       </w:pPr>
       <w:r>
+        <w:t>Reunião Diária</w:t>
+      </w:r>
+    </w:p>
+    <w:p>
+      <w:pPr>
+        <w:ind w:firstLine="709"/>
+      </w:pPr>
+      <w:r>
+        <w:t xml:space="preserve">Chamada também de “Daily Scrum”, são reuniões diárias composta pelo mestre scrum e o time de desenvolvimento. São realizadas sempre no mesmo lugar e na mesma hora definida, com duração máxima de 15 minutos. Cada integrante do time deverá responder as três </w:t>
+      </w:r>
+      <w:r>
         <w:lastRenderedPageBreak/>
-        <w:t>Reunião Diária</w:t>
-      </w:r>
-    </w:p>
-    <w:p>
-      <w:pPr>
-        <w:ind w:firstLine="709"/>
-      </w:pPr>
-      <w:r>
-        <w:t>Chamada também de “Daily Scrum”, são reuniões diárias composta pelo mestre scrum e o time de desenvolvimento. São realizadas sempre no mesmo lugar e na mesma hora definida, com duração máxima de 15 minutos. Cada integrante do time deverá responder as três perguntas: O que eu fiz ontem que ajudou o Time de Desenvolvimento a atender a meta da Sprint? O que eu farei hoje para ajudar o Time de Desenvolvimento atender a meta da Sprint? Eu vejo algum obstáculo que impeça a mim ou o Time de Desenvolvimento no atendimento da meta da Sprint? (SHWABER; SUTHERLAND, 2013, p. 11)</w:t>
+        <w:t>perguntas: O que eu fiz ontem que ajudou o Time de Desenvolvimento a atender a meta da Sprint? O que eu farei hoje para ajudar o Time de Desenvolvimento atender a meta da Sprint? Eu vejo algum obstáculo que impeça a mim ou o Time de Desenvolvimento no atendimento da meta da Sprint? (SHWABER; SUTHERLAND, 2013, p. 11)</w:t>
       </w:r>
     </w:p>
     <w:p>
@@ -13627,20 +13640,20 @@
         </w:numPr>
       </w:pPr>
       <w:r>
+        <w:t>Retrospectiva da Sprint</w:t>
+      </w:r>
+    </w:p>
+    <w:p>
+      <w:pPr>
+        <w:ind w:firstLine="709"/>
+      </w:pPr>
+      <w:r>
+        <w:t>De acordo com Shwaber e Sutherland (2013, p. 12) “A Retrospectiva da Sprint é uma oportunidade para o Time Scrum inspecionar a si próprio e criar um plano para melhorias a serem aplicadas na próxima Sprint”.</w:t>
+      </w:r>
+    </w:p>
+    <w:p>
+      <w:r>
         <w:lastRenderedPageBreak/>
-        <w:t>Retrospectiva da Sprint</w:t>
-      </w:r>
-    </w:p>
-    <w:p>
-      <w:pPr>
-        <w:ind w:firstLine="709"/>
-      </w:pPr>
-      <w:r>
-        <w:t>De acordo com Shwaber e Sutherland (2013, p. 12) “A Retrospectiva da Sprint é uma oportunidade para o Time Scrum inspecionar a si próprio e criar um plano para melhorias a serem aplicadas na próxima Sprint”.</w:t>
-      </w:r>
-    </w:p>
-    <w:p>
-      <w:r>
         <w:tab/>
         <w:t>Após a reunião de revisão da Sprint tem lugar a reunião de retrospectiva da Sprint formada pelo Time Scrum e o Scrum Master. Nesta reunião, todos os membros da equipe refletem sobre a Sprint passada em verificar esses três pontos: o que ocorreu bem durante a Sprint, o que não e que melhorias poderiam ser feitas na próxima Sprint. A reunião deve ser time-boxed (por exemplo, 3 horas). (SCRUM INSTITUTE, 2016)</w:t>
       </w:r>
@@ -13782,9 +13795,10 @@
     <w:p>
       <w:pPr>
         <w:pStyle w:val="Legenda"/>
+        <w:spacing w:after="0" w:line="360" w:lineRule="auto"/>
         <w:jc w:val="center"/>
       </w:pPr>
-      <w:bookmarkStart w:id="27" w:name="_Toc467003137"/>
+      <w:bookmarkStart w:id="28" w:name="_Toc467003137"/>
       <w:r>
         <w:rPr>
           <w:b/>
@@ -13858,7 +13872,7 @@
         </w:rPr>
         <w:t>- Exemplo Scrum Product Backlog</w:t>
       </w:r>
-      <w:bookmarkEnd w:id="27"/>
+      <w:bookmarkEnd w:id="28"/>
     </w:p>
     <w:p>
       <w:pPr>
@@ -14003,12 +14017,13 @@
     <w:p>
       <w:pPr>
         <w:pStyle w:val="Legenda"/>
+        <w:spacing w:after="0" w:line="360" w:lineRule="auto"/>
         <w:jc w:val="center"/>
         <w:rPr>
           <w:lang w:val="en-US"/>
         </w:rPr>
       </w:pPr>
-      <w:bookmarkStart w:id="28" w:name="_Toc467003138"/>
+      <w:bookmarkStart w:id="29" w:name="_Toc467003138"/>
       <w:r>
         <w:rPr>
           <w:b/>
@@ -14089,7 +14104,7 @@
         </w:rPr>
         <w:t>- Sprint Backlog</w:t>
       </w:r>
-      <w:bookmarkEnd w:id="28"/>
+      <w:bookmarkEnd w:id="29"/>
     </w:p>
     <w:p>
       <w:pPr>
@@ -14222,7 +14237,7 @@
           <w:szCs w:val="24"/>
         </w:rPr>
       </w:pPr>
-      <w:bookmarkStart w:id="29" w:name="_Toc467003273"/>
+      <w:bookmarkStart w:id="30" w:name="_Toc467003273"/>
       <w:r>
         <w:rPr>
           <w:rFonts w:cs="Times New Roman"/>
@@ -14231,7 +14246,7 @@
         <w:lastRenderedPageBreak/>
         <w:t>DESENVOLVENDO O PROJETO PROPOSTO</w:t>
       </w:r>
-      <w:bookmarkEnd w:id="29"/>
+      <w:bookmarkEnd w:id="30"/>
     </w:p>
     <w:p>
       <w:pPr>
@@ -14241,11 +14256,11 @@
           <w:numId w:val="1"/>
         </w:numPr>
       </w:pPr>
-      <w:bookmarkStart w:id="30" w:name="_Toc467003274"/>
+      <w:bookmarkStart w:id="31" w:name="_Toc467003274"/>
       <w:r>
         <w:t>Diagramas UML</w:t>
       </w:r>
-      <w:bookmarkEnd w:id="30"/>
+      <w:bookmarkEnd w:id="31"/>
     </w:p>
     <w:p>
       <w:pPr>
@@ -14321,9 +14336,10 @@
     <w:p>
       <w:pPr>
         <w:pStyle w:val="Legenda"/>
+        <w:spacing w:after="0" w:line="360" w:lineRule="auto"/>
         <w:jc w:val="center"/>
       </w:pPr>
-      <w:bookmarkStart w:id="31" w:name="_Toc467003018"/>
+      <w:bookmarkStart w:id="32" w:name="_Toc467003018"/>
       <w:r>
         <w:rPr>
           <w:b/>
@@ -14400,7 +14416,7 @@
         </w:rPr>
         <w:t>- MER</w:t>
       </w:r>
-      <w:bookmarkEnd w:id="31"/>
+      <w:bookmarkEnd w:id="32"/>
     </w:p>
     <w:p>
       <w:pPr>
@@ -42127,6 +42143,7 @@
     <w:p>
       <w:pPr>
         <w:pStyle w:val="Legenda"/>
+        <w:spacing w:after="0" w:line="360" w:lineRule="auto"/>
         <w:jc w:val="center"/>
         <w:rPr>
           <w:i w:val="0"/>
@@ -42134,7 +42151,7 @@
           <w:sz w:val="24"/>
         </w:rPr>
       </w:pPr>
-      <w:bookmarkStart w:id="32" w:name="_Toc467003019"/>
+      <w:bookmarkStart w:id="33" w:name="_Toc467003019"/>
       <w:r>
         <w:rPr>
           <w:b/>
@@ -42198,7 +42215,7 @@
         </w:rPr>
         <w:t xml:space="preserve"> - Diagrama de Classes - Configuração</w:t>
       </w:r>
-      <w:bookmarkEnd w:id="32"/>
+      <w:bookmarkEnd w:id="33"/>
     </w:p>
     <w:p>
       <w:pPr>
@@ -42284,6 +42301,7 @@
     <w:p>
       <w:pPr>
         <w:pStyle w:val="Legenda"/>
+        <w:spacing w:after="0" w:line="360" w:lineRule="auto"/>
         <w:jc w:val="center"/>
         <w:rPr>
           <w:i w:val="0"/>
@@ -42291,7 +42309,7 @@
           <w:sz w:val="24"/>
         </w:rPr>
       </w:pPr>
-      <w:bookmarkStart w:id="33" w:name="_Toc467003020"/>
+      <w:bookmarkStart w:id="34" w:name="_Toc467003020"/>
       <w:r>
         <w:rPr>
           <w:b/>
@@ -42355,7 +42373,7 @@
         </w:rPr>
         <w:t xml:space="preserve"> - Diagrama de Classes - Modelos</w:t>
       </w:r>
-      <w:bookmarkEnd w:id="33"/>
+      <w:bookmarkEnd w:id="34"/>
     </w:p>
     <w:p/>
     <w:p>
@@ -42425,6 +42443,7 @@
     <w:p>
       <w:pPr>
         <w:pStyle w:val="Legenda"/>
+        <w:spacing w:after="0" w:line="360" w:lineRule="auto"/>
         <w:jc w:val="center"/>
         <w:rPr>
           <w:i w:val="0"/>
@@ -42432,7 +42451,7 @@
           <w:sz w:val="24"/>
         </w:rPr>
       </w:pPr>
-      <w:bookmarkStart w:id="34" w:name="_Toc467003021"/>
+      <w:bookmarkStart w:id="35" w:name="_Toc467003021"/>
       <w:r>
         <w:rPr>
           <w:b/>
@@ -42496,7 +42515,7 @@
         </w:rPr>
         <w:t xml:space="preserve"> - Diagrama de Classes - Estrutura</w:t>
       </w:r>
-      <w:bookmarkEnd w:id="34"/>
+      <w:bookmarkEnd w:id="35"/>
     </w:p>
     <w:p>
       <w:pPr>
@@ -42588,6 +42607,7 @@
     <w:p>
       <w:pPr>
         <w:pStyle w:val="Legenda"/>
+        <w:spacing w:after="0" w:line="360" w:lineRule="auto"/>
         <w:jc w:val="center"/>
         <w:rPr>
           <w:i w:val="0"/>
@@ -42595,7 +42615,7 @@
           <w:sz w:val="24"/>
         </w:rPr>
       </w:pPr>
-      <w:bookmarkStart w:id="35" w:name="_Toc467003022"/>
+      <w:bookmarkStart w:id="36" w:name="_Toc467003022"/>
       <w:r>
         <w:rPr>
           <w:b/>
@@ -42659,7 +42679,7 @@
         </w:rPr>
         <w:t xml:space="preserve"> - Diagrama de Classes - Administrador</w:t>
       </w:r>
-      <w:bookmarkEnd w:id="35"/>
+      <w:bookmarkEnd w:id="36"/>
     </w:p>
     <w:p>
       <w:pPr>
@@ -42736,6 +42756,7 @@
     <w:p>
       <w:pPr>
         <w:pStyle w:val="Legenda"/>
+        <w:spacing w:after="0" w:line="360" w:lineRule="auto"/>
         <w:jc w:val="center"/>
         <w:rPr>
           <w:i w:val="0"/>
@@ -42743,7 +42764,7 @@
           <w:sz w:val="24"/>
         </w:rPr>
       </w:pPr>
-      <w:bookmarkStart w:id="36" w:name="_Toc467003023"/>
+      <w:bookmarkStart w:id="37" w:name="_Toc467003023"/>
       <w:r>
         <w:rPr>
           <w:b/>
@@ -42807,7 +42828,7 @@
         </w:rPr>
         <w:t xml:space="preserve"> - Diagrama de Classes - Scrum Master</w:t>
       </w:r>
-      <w:bookmarkEnd w:id="36"/>
+      <w:bookmarkEnd w:id="37"/>
     </w:p>
     <w:p>
       <w:pPr>
@@ -42884,6 +42905,7 @@
     <w:p>
       <w:pPr>
         <w:pStyle w:val="Legenda"/>
+        <w:spacing w:after="0" w:line="360" w:lineRule="auto"/>
         <w:jc w:val="center"/>
         <w:rPr>
           <w:i w:val="0"/>
@@ -42891,7 +42913,7 @@
           <w:sz w:val="24"/>
         </w:rPr>
       </w:pPr>
-      <w:bookmarkStart w:id="37" w:name="_Toc467003024"/>
+      <w:bookmarkStart w:id="38" w:name="_Toc467003024"/>
       <w:r>
         <w:rPr>
           <w:b/>
@@ -42955,7 +42977,7 @@
         </w:rPr>
         <w:t xml:space="preserve"> - Diagrama de Classes - Product Owner</w:t>
       </w:r>
-      <w:bookmarkEnd w:id="37"/>
+      <w:bookmarkEnd w:id="38"/>
     </w:p>
     <w:p>
       <w:pPr>
@@ -43032,6 +43054,7 @@
     <w:p>
       <w:pPr>
         <w:pStyle w:val="Legenda"/>
+        <w:spacing w:after="0" w:line="360" w:lineRule="auto"/>
         <w:jc w:val="center"/>
         <w:rPr>
           <w:i w:val="0"/>
@@ -43039,7 +43062,7 @@
           <w:sz w:val="24"/>
         </w:rPr>
       </w:pPr>
-      <w:bookmarkStart w:id="38" w:name="_Toc467003025"/>
+      <w:bookmarkStart w:id="39" w:name="_Toc467003025"/>
       <w:r>
         <w:rPr>
           <w:b/>
@@ -43103,7 +43126,7 @@
         </w:rPr>
         <w:t xml:space="preserve"> - Diagrama de Classes - Membro Time</w:t>
       </w:r>
-      <w:bookmarkEnd w:id="38"/>
+      <w:bookmarkEnd w:id="39"/>
     </w:p>
     <w:p>
       <w:pPr>
@@ -43193,6 +43216,7 @@
     <w:p>
       <w:pPr>
         <w:pStyle w:val="Legenda"/>
+        <w:spacing w:after="0" w:line="360" w:lineRule="auto"/>
         <w:jc w:val="center"/>
         <w:rPr>
           <w:i w:val="0"/>
@@ -43201,7 +43225,7 @@
           <w:szCs w:val="24"/>
         </w:rPr>
       </w:pPr>
-      <w:bookmarkStart w:id="39" w:name="_Toc467003026"/>
+      <w:bookmarkStart w:id="40" w:name="_Toc467003026"/>
       <w:r>
         <w:rPr>
           <w:b/>
@@ -43296,7 +43320,7 @@
         </w:rPr>
         <w:t xml:space="preserve"> Visitante</w:t>
       </w:r>
-      <w:bookmarkEnd w:id="39"/>
+      <w:bookmarkEnd w:id="40"/>
     </w:p>
     <w:p/>
     <w:p>
@@ -43362,6 +43386,7 @@
     <w:p>
       <w:pPr>
         <w:pStyle w:val="Legenda"/>
+        <w:spacing w:after="0" w:line="360" w:lineRule="auto"/>
         <w:jc w:val="center"/>
         <w:rPr>
           <w:i w:val="0"/>
@@ -43370,7 +43395,7 @@
           <w:szCs w:val="24"/>
         </w:rPr>
       </w:pPr>
-      <w:bookmarkStart w:id="40" w:name="_Toc467003027"/>
+      <w:bookmarkStart w:id="41" w:name="_Toc467003027"/>
       <w:r>
         <w:rPr>
           <w:b/>
@@ -43465,7 +43490,7 @@
         </w:rPr>
         <w:t xml:space="preserve"> Usuário</w:t>
       </w:r>
-      <w:bookmarkEnd w:id="40"/>
+      <w:bookmarkEnd w:id="41"/>
     </w:p>
     <w:p/>
     <w:p>
@@ -43478,6 +43503,7 @@
           <w:noProof/>
           <w:lang w:eastAsia="pt-BR"/>
         </w:rPr>
+        <w:lastRenderedPageBreak/>
         <w:drawing>
           <wp:inline distT="0" distB="0" distL="0" distR="0" wp14:anchorId="2D96572F" wp14:editId="7B9B63BD">
             <wp:extent cx="5796104" cy="3581400"/>
@@ -43531,6 +43557,7 @@
     <w:p>
       <w:pPr>
         <w:pStyle w:val="Legenda"/>
+        <w:spacing w:after="0" w:line="360" w:lineRule="auto"/>
         <w:jc w:val="center"/>
         <w:rPr>
           <w:i w:val="0"/>
@@ -43539,7 +43566,7 @@
           <w:szCs w:val="24"/>
         </w:rPr>
       </w:pPr>
-      <w:bookmarkStart w:id="41" w:name="_Toc467003028"/>
+      <w:bookmarkStart w:id="42" w:name="_Toc467003028"/>
       <w:r>
         <w:rPr>
           <w:b/>
@@ -43616,7 +43643,7 @@
         </w:rPr>
         <w:t>- Diagrama de sequência - Product Owner</w:t>
       </w:r>
-      <w:bookmarkEnd w:id="41"/>
+      <w:bookmarkEnd w:id="42"/>
     </w:p>
     <w:p/>
     <w:p>
@@ -43681,9 +43708,10 @@
     <w:p>
       <w:pPr>
         <w:pStyle w:val="Legenda"/>
+        <w:spacing w:after="0" w:line="360" w:lineRule="auto"/>
         <w:jc w:val="center"/>
       </w:pPr>
-      <w:bookmarkStart w:id="42" w:name="_Toc467003029"/>
+      <w:bookmarkStart w:id="43" w:name="_Toc467003029"/>
       <w:r>
         <w:rPr>
           <w:b/>
@@ -43760,7 +43788,7 @@
         </w:rPr>
         <w:t>- Diagrama de sequência - Scrum master</w:t>
       </w:r>
-      <w:bookmarkEnd w:id="42"/>
+      <w:bookmarkEnd w:id="43"/>
     </w:p>
     <w:p>
       <w:pPr>
@@ -43825,6 +43853,7 @@
     <w:p>
       <w:pPr>
         <w:pStyle w:val="Legenda"/>
+        <w:spacing w:after="0" w:line="360" w:lineRule="auto"/>
         <w:jc w:val="center"/>
         <w:rPr>
           <w:i w:val="0"/>
@@ -43833,7 +43862,7 @@
           <w:szCs w:val="24"/>
         </w:rPr>
       </w:pPr>
-      <w:bookmarkStart w:id="43" w:name="_Toc467003030"/>
+      <w:bookmarkStart w:id="44" w:name="_Toc467003030"/>
       <w:r>
         <w:rPr>
           <w:b/>
@@ -43910,7 +43939,7 @@
         </w:rPr>
         <w:t>- Diagrama de sequência - Membro time</w:t>
       </w:r>
-      <w:bookmarkEnd w:id="43"/>
+      <w:bookmarkEnd w:id="44"/>
     </w:p>
     <w:p/>
     <w:p>
@@ -43975,6 +44004,7 @@
     <w:p>
       <w:pPr>
         <w:pStyle w:val="Legenda"/>
+        <w:spacing w:after="0" w:line="360" w:lineRule="auto"/>
         <w:jc w:val="center"/>
         <w:rPr>
           <w:i w:val="0"/>
@@ -43982,7 +44012,7 @@
           <w:sz w:val="24"/>
         </w:rPr>
       </w:pPr>
-      <w:bookmarkStart w:id="44" w:name="_Toc467003031"/>
+      <w:bookmarkStart w:id="45" w:name="_Toc467003031"/>
       <w:r>
         <w:rPr>
           <w:b/>
@@ -44046,7 +44076,7 @@
         </w:rPr>
         <w:t xml:space="preserve"> - Diagrama de sequência - Administrador</w:t>
       </w:r>
-      <w:bookmarkEnd w:id="44"/>
+      <w:bookmarkEnd w:id="45"/>
     </w:p>
     <w:p/>
     <w:p/>
@@ -44447,9 +44477,10 @@
     <w:p>
       <w:pPr>
         <w:pStyle w:val="Legenda"/>
+        <w:spacing w:after="0" w:line="360" w:lineRule="auto"/>
         <w:jc w:val="center"/>
       </w:pPr>
-      <w:bookmarkStart w:id="45" w:name="_Toc467003032"/>
+      <w:bookmarkStart w:id="46" w:name="_Toc467003032"/>
       <w:r>
         <w:rPr>
           <w:b/>
@@ -44526,7 +44557,7 @@
         </w:rPr>
         <w:t>- Tela de cadastro de usuário</w:t>
       </w:r>
-      <w:bookmarkEnd w:id="45"/>
+      <w:bookmarkEnd w:id="46"/>
     </w:p>
     <w:p/>
     <w:p/>
@@ -44848,9 +44879,10 @@
     <w:p>
       <w:pPr>
         <w:pStyle w:val="Legenda"/>
+        <w:spacing w:after="0" w:line="360" w:lineRule="auto"/>
         <w:jc w:val="center"/>
       </w:pPr>
-      <w:bookmarkStart w:id="46" w:name="_Toc467003033"/>
+      <w:bookmarkStart w:id="47" w:name="_Toc467003033"/>
       <w:r>
         <w:rPr>
           <w:b/>
@@ -44927,7 +44959,7 @@
         </w:rPr>
         <w:t>- Tela de alteração de função de usuário</w:t>
       </w:r>
-      <w:bookmarkEnd w:id="46"/>
+      <w:bookmarkEnd w:id="47"/>
     </w:p>
     <w:p/>
     <w:p/>
@@ -45252,6 +45284,7 @@
     <w:p>
       <w:pPr>
         <w:pStyle w:val="Legenda"/>
+        <w:spacing w:after="0" w:line="360" w:lineRule="auto"/>
         <w:jc w:val="center"/>
         <w:rPr>
           <w:i w:val="0"/>
@@ -45260,7 +45293,7 @@
           <w:szCs w:val="24"/>
         </w:rPr>
       </w:pPr>
-      <w:bookmarkStart w:id="47" w:name="_Toc467003034"/>
+      <w:bookmarkStart w:id="48" w:name="_Toc467003034"/>
       <w:r>
         <w:rPr>
           <w:b/>
@@ -45331,7 +45364,7 @@
         </w:rPr>
         <w:t xml:space="preserve"> - Tela de cadastro da sprint</w:t>
       </w:r>
-      <w:bookmarkEnd w:id="47"/>
+      <w:bookmarkEnd w:id="48"/>
     </w:p>
     <w:p/>
     <w:p/>
@@ -45682,13 +45715,14 @@
     <w:p>
       <w:pPr>
         <w:pStyle w:val="Legenda"/>
+        <w:spacing w:after="0" w:line="360" w:lineRule="auto"/>
         <w:jc w:val="center"/>
         <w:rPr>
           <w:i w:val="0"/>
           <w:sz w:val="24"/>
         </w:rPr>
       </w:pPr>
-      <w:bookmarkStart w:id="48" w:name="_Toc467003035"/>
+      <w:bookmarkStart w:id="49" w:name="_Toc467003035"/>
       <w:r>
         <w:rPr>
           <w:b/>
@@ -45769,7 +45803,7 @@
         </w:rPr>
         <w:t>reuniões</w:t>
       </w:r>
-      <w:bookmarkEnd w:id="48"/>
+      <w:bookmarkEnd w:id="49"/>
     </w:p>
     <w:p>
       <w:pPr>
@@ -46092,6 +46126,7 @@
     <w:p>
       <w:pPr>
         <w:pStyle w:val="Legenda"/>
+        <w:spacing w:after="0" w:line="360" w:lineRule="auto"/>
         <w:jc w:val="center"/>
         <w:rPr>
           <w:i w:val="0"/>
@@ -46099,7 +46134,7 @@
           <w:sz w:val="24"/>
         </w:rPr>
       </w:pPr>
-      <w:bookmarkStart w:id="49" w:name="_Toc467003036"/>
+      <w:bookmarkStart w:id="50" w:name="_Toc467003036"/>
       <w:r>
         <w:rPr>
           <w:b/>
@@ -46163,7 +46198,7 @@
         </w:rPr>
         <w:t xml:space="preserve"> - Tela de inclusão do backlog do produto na sprint</w:t>
       </w:r>
-      <w:bookmarkEnd w:id="49"/>
+      <w:bookmarkEnd w:id="50"/>
     </w:p>
     <w:p/>
     <w:p>
@@ -46487,6 +46522,7 @@
     <w:p>
       <w:pPr>
         <w:pStyle w:val="Legenda"/>
+        <w:spacing w:after="0" w:line="360" w:lineRule="auto"/>
         <w:jc w:val="center"/>
         <w:rPr>
           <w:i w:val="0"/>
@@ -46494,7 +46530,7 @@
           <w:sz w:val="24"/>
         </w:rPr>
       </w:pPr>
-      <w:bookmarkStart w:id="50" w:name="_Toc467003037"/>
+      <w:bookmarkStart w:id="51" w:name="_Toc467003037"/>
       <w:r>
         <w:rPr>
           <w:b/>
@@ -46566,7 +46602,7 @@
         </w:rPr>
         <w:t>Sprint</w:t>
       </w:r>
-      <w:bookmarkEnd w:id="50"/>
+      <w:bookmarkEnd w:id="51"/>
     </w:p>
     <w:p/>
     <w:p>
@@ -46888,6 +46924,7 @@
     <w:p>
       <w:pPr>
         <w:pStyle w:val="Legenda"/>
+        <w:spacing w:after="0" w:line="360" w:lineRule="auto"/>
         <w:jc w:val="center"/>
         <w:rPr>
           <w:i w:val="0"/>
@@ -46895,7 +46932,7 @@
           <w:sz w:val="24"/>
         </w:rPr>
       </w:pPr>
-      <w:bookmarkStart w:id="51" w:name="_Toc467003038"/>
+      <w:bookmarkStart w:id="52" w:name="_Toc467003038"/>
       <w:r>
         <w:rPr>
           <w:b/>
@@ -46959,7 +46996,7 @@
         </w:rPr>
         <w:t xml:space="preserve"> - Tela de cadastro de backlogs do produto</w:t>
       </w:r>
-      <w:bookmarkEnd w:id="51"/>
+      <w:bookmarkEnd w:id="52"/>
     </w:p>
     <w:p/>
     <w:p>
@@ -47272,6 +47309,7 @@
     <w:p>
       <w:pPr>
         <w:pStyle w:val="Legenda"/>
+        <w:spacing w:after="0" w:line="360" w:lineRule="auto"/>
         <w:jc w:val="center"/>
         <w:rPr>
           <w:i w:val="0"/>
@@ -47280,7 +47318,7 @@
           <w:szCs w:val="24"/>
         </w:rPr>
       </w:pPr>
-      <w:bookmarkStart w:id="52" w:name="_Toc467003039"/>
+      <w:bookmarkStart w:id="53" w:name="_Toc467003039"/>
       <w:r>
         <w:rPr>
           <w:b/>
@@ -47351,7 +47389,7 @@
         </w:rPr>
         <w:t xml:space="preserve"> - Tela de avaliação do backlog do produto</w:t>
       </w:r>
-      <w:bookmarkEnd w:id="52"/>
+      <w:bookmarkEnd w:id="53"/>
     </w:p>
     <w:p>
       <w:pPr>
@@ -47655,6 +47693,7 @@
     <w:p>
       <w:pPr>
         <w:pStyle w:val="Legenda"/>
+        <w:spacing w:after="0" w:line="360" w:lineRule="auto"/>
         <w:jc w:val="center"/>
         <w:rPr>
           <w:i w:val="0"/>
@@ -47662,7 +47701,7 @@
           <w:sz w:val="24"/>
         </w:rPr>
       </w:pPr>
-      <w:bookmarkStart w:id="53" w:name="_Toc467003040"/>
+      <w:bookmarkStart w:id="54" w:name="_Toc467003040"/>
       <w:r>
         <w:rPr>
           <w:b/>
@@ -47726,7 +47765,7 @@
         </w:rPr>
         <w:t xml:space="preserve"> - Tela de cadastro de tarefa</w:t>
       </w:r>
-      <w:bookmarkEnd w:id="53"/>
+      <w:bookmarkEnd w:id="54"/>
     </w:p>
     <w:p/>
     <w:p>
@@ -47908,7 +47947,6 @@
               <w:rPr>
                 <w:b/>
               </w:rPr>
-              <w:lastRenderedPageBreak/>
               <w:t>Cenários Chave</w:t>
             </w:r>
           </w:p>
@@ -47935,6 +47973,7 @@
               <w:rPr>
                 <w:b/>
               </w:rPr>
+              <w:lastRenderedPageBreak/>
               <w:t>Condições Prévias</w:t>
             </w:r>
           </w:p>
@@ -48053,6 +48092,7 @@
     <w:p>
       <w:pPr>
         <w:pStyle w:val="Legenda"/>
+        <w:spacing w:after="0" w:line="360" w:lineRule="auto"/>
         <w:jc w:val="center"/>
         <w:rPr>
           <w:i w:val="0"/>
@@ -48060,7 +48100,7 @@
           <w:sz w:val="24"/>
         </w:rPr>
       </w:pPr>
-      <w:bookmarkStart w:id="54" w:name="_Toc467003041"/>
+      <w:bookmarkStart w:id="55" w:name="_Toc467003041"/>
       <w:r>
         <w:rPr>
           <w:b/>
@@ -48124,7 +48164,7 @@
         </w:rPr>
         <w:t xml:space="preserve"> - Tela de alteração de status da tarefa</w:t>
       </w:r>
-      <w:bookmarkEnd w:id="54"/>
+      <w:bookmarkEnd w:id="55"/>
     </w:p>
     <w:p/>
     <w:p>
@@ -48135,7 +48175,7 @@
           <w:numId w:val="1"/>
         </w:numPr>
       </w:pPr>
-      <w:bookmarkStart w:id="55" w:name="_Toc467003275"/>
+      <w:bookmarkStart w:id="56" w:name="_Toc467003275"/>
       <w:r>
         <w:t>R</w:t>
       </w:r>
@@ -48148,7 +48188,7 @@
       <w:r>
         <w:t>do sistema operacional</w:t>
       </w:r>
-      <w:bookmarkEnd w:id="55"/>
+      <w:bookmarkEnd w:id="56"/>
     </w:p>
     <w:p>
       <w:pPr>
@@ -48440,11 +48480,11 @@
           <w:numId w:val="1"/>
         </w:numPr>
       </w:pPr>
-      <w:bookmarkStart w:id="56" w:name="_Toc467003276"/>
+      <w:bookmarkStart w:id="57" w:name="_Toc467003276"/>
       <w:r>
         <w:t>Métodos para controle de segurança do sistema</w:t>
       </w:r>
-      <w:bookmarkEnd w:id="56"/>
+      <w:bookmarkEnd w:id="57"/>
     </w:p>
     <w:p>
       <w:pPr>
@@ -49007,6 +49047,7 @@
     <w:p>
       <w:pPr>
         <w:pStyle w:val="Legenda"/>
+        <w:spacing w:after="0" w:line="360" w:lineRule="auto"/>
         <w:jc w:val="center"/>
         <w:rPr>
           <w:i w:val="0"/>
@@ -49015,7 +49056,7 @@
           <w:szCs w:val="24"/>
         </w:rPr>
       </w:pPr>
-      <w:bookmarkStart w:id="57" w:name="_Toc467003226"/>
+      <w:bookmarkStart w:id="58" w:name="_Toc467003226"/>
       <w:r>
         <w:rPr>
           <w:b/>
@@ -49092,7 +49133,7 @@
         </w:rPr>
         <w:t>- Controle de segurança</w:t>
       </w:r>
-      <w:bookmarkEnd w:id="57"/>
+      <w:bookmarkEnd w:id="58"/>
     </w:p>
     <w:p/>
     <w:p>
@@ -49358,11 +49399,11 @@
           <w:numId w:val="1"/>
         </w:numPr>
       </w:pPr>
-      <w:bookmarkStart w:id="58" w:name="_Toc467003277"/>
+      <w:bookmarkStart w:id="59" w:name="_Toc467003277"/>
       <w:r>
         <w:t>Layout dos relatórios</w:t>
       </w:r>
-      <w:bookmarkEnd w:id="58"/>
+      <w:bookmarkEnd w:id="59"/>
     </w:p>
     <w:p>
       <w:pPr>
@@ -49454,7 +49495,7 @@
         <w:pStyle w:val="Legenda"/>
         <w:jc w:val="center"/>
       </w:pPr>
-      <w:bookmarkStart w:id="59" w:name="_Toc467003042"/>
+      <w:bookmarkStart w:id="60" w:name="_Toc467003042"/>
       <w:r>
         <w:rPr>
           <w:b/>
@@ -49538,7 +49579,7 @@
         </w:rPr>
         <w:t>Tela de Backlog do Produto</w:t>
       </w:r>
-      <w:bookmarkEnd w:id="59"/>
+      <w:bookmarkEnd w:id="60"/>
     </w:p>
     <w:p>
       <w:pPr>
@@ -49702,7 +49743,7 @@
         <w:pStyle w:val="Legenda"/>
         <w:jc w:val="center"/>
       </w:pPr>
-      <w:bookmarkStart w:id="60" w:name="_Toc467003043"/>
+      <w:bookmarkStart w:id="61" w:name="_Toc467003043"/>
       <w:r>
         <w:rPr>
           <w:b/>
@@ -49786,7 +49827,7 @@
         </w:rPr>
         <w:t>Tela de Tarefas</w:t>
       </w:r>
-      <w:bookmarkEnd w:id="60"/>
+      <w:bookmarkEnd w:id="61"/>
     </w:p>
     <w:p>
       <w:pPr>
@@ -49967,7 +50008,7 @@
         <w:pStyle w:val="Legenda"/>
         <w:jc w:val="center"/>
       </w:pPr>
-      <w:bookmarkStart w:id="61" w:name="_Toc467003044"/>
+      <w:bookmarkStart w:id="62" w:name="_Toc467003044"/>
       <w:r>
         <w:rPr>
           <w:b/>
@@ -50044,7 +50085,7 @@
         </w:rPr>
         <w:t>- Tela de sprint backlog</w:t>
       </w:r>
-      <w:bookmarkEnd w:id="61"/>
+      <w:bookmarkEnd w:id="62"/>
     </w:p>
     <w:p/>
     <w:p/>
@@ -50127,11 +50168,11 @@
         </w:numPr>
         <w:ind w:left="357" w:hanging="357"/>
       </w:pPr>
-      <w:bookmarkStart w:id="62" w:name="_Toc467003278"/>
+      <w:bookmarkStart w:id="63" w:name="_Toc467003278"/>
       <w:r>
         <w:t>IMPLEMENTAÇÕES FUTURAS</w:t>
       </w:r>
-      <w:bookmarkEnd w:id="62"/>
+      <w:bookmarkEnd w:id="63"/>
     </w:p>
     <w:p>
       <w:pPr>
@@ -50171,11 +50212,11 @@
           <w:numId w:val="1"/>
         </w:numPr>
       </w:pPr>
-      <w:bookmarkStart w:id="63" w:name="_Toc467003279"/>
+      <w:bookmarkStart w:id="64" w:name="_Toc467003279"/>
       <w:r>
         <w:t>CONCLUSÃO</w:t>
       </w:r>
-      <w:bookmarkEnd w:id="63"/>
+      <w:bookmarkEnd w:id="64"/>
     </w:p>
     <w:p>
       <w:pPr>
@@ -50190,26 +50231,14 @@
         <w:ind w:firstLine="709"/>
       </w:pPr>
       <w:r>
-        <w:t xml:space="preserve">De todas as metodologias ágeis pesquisadas o </w:t>
-      </w:r>
-      <w:proofErr w:type="spellStart"/>
-      <w:r>
-        <w:t>Scrum</w:t>
-      </w:r>
-      <w:proofErr w:type="spellEnd"/>
-      <w:r>
-        <w:t xml:space="preserve"> se destaca por vários motivos, além de ser o mais popular entre os gerentes de projeto, o </w:t>
-      </w:r>
-      <w:proofErr w:type="spellStart"/>
-      <w:r>
-        <w:t>scrum</w:t>
-      </w:r>
-      <w:proofErr w:type="spellEnd"/>
-      <w:r>
-        <w:t xml:space="preserve"> prioriza a entrega de requisitos de maior valor de negócio, o que é essencial para um projeto inovador e desta forma garantimos que tudo aquilo que for mais importante para o negócio do cliente, será desenvolvido, testado e entregue primeiro.</w:t>
-      </w:r>
-      <w:bookmarkStart w:id="64" w:name="_GoBack"/>
-      <w:bookmarkEnd w:id="64"/>
+        <w:t xml:space="preserve">De todas as metodologias ágeis pesquisadas o Scrum se destaca por vários motivos, além de ser o mais popular entre os gerentes de projeto, o </w:t>
+      </w:r>
+      <w:r>
+        <w:t>S</w:t>
+      </w:r>
+      <w:r>
+        <w:t>crum prioriza a entrega de requisitos de maior valor de negócio, o que é essencial para um projeto inovador e desta forma garantimos que tudo aquilo que for mais importante para o negócio do cliente, será desenvolvido, testado e entregue primeiro.</w:t>
+      </w:r>
     </w:p>
     <w:p>
       <w:pPr>
@@ -50818,21 +50847,7 @@
         <w:rPr>
           <w:rFonts w:cs="Times New Roman"/>
         </w:rPr>
-        <w:t xml:space="preserve">DENES, </w:t>
-      </w:r>
-      <w:proofErr w:type="spellStart"/>
-      <w:r>
-        <w:rPr>
-          <w:rFonts w:cs="Times New Roman"/>
-        </w:rPr>
-        <w:t>Madson</w:t>
-      </w:r>
-      <w:proofErr w:type="spellEnd"/>
-      <w:r>
-        <w:rPr>
-          <w:rFonts w:cs="Times New Roman"/>
-        </w:rPr>
-        <w:t xml:space="preserve">. </w:t>
+        <w:t xml:space="preserve">DENES, Madson. </w:t>
       </w:r>
       <w:r>
         <w:rPr>
@@ -54439,16 +54454,6 @@
         </w:rPr>
         <w:t>. Disponível em: &lt;http://www.mindmaster.com.br/scrum/&gt;. Acesso em: 08 jul. 2016.</w:t>
       </w:r>
-    </w:p>
-    <w:p>
-      <w:pPr>
-        <w:spacing w:line="240" w:lineRule="auto"/>
-        <w:contextualSpacing/>
-        <w:jc w:val="left"/>
-        <w:rPr>
-          <w:rFonts w:cs="Times New Roman"/>
-        </w:rPr>
-      </w:pPr>
     </w:p>
     <w:sectPr>
       <w:headerReference w:type="default" r:id="rId61"/>
@@ -54462,7 +54467,7 @@
 </file>
 
 <file path=word/endnotes.xml><?xml version="1.0" encoding="utf-8"?>
-<w:endnotes xmlns:wpc="http://schemas.microsoft.com/office/word/2010/wordprocessingCanvas" xmlns:cx="http://schemas.microsoft.com/office/drawing/2014/chartex" xmlns:mc="http://schemas.openxmlformats.org/markup-compatibility/2006" xmlns:o="urn:schemas-microsoft-com:office:office" xmlns:r="http://schemas.openxmlformats.org/officeDocument/2006/relationships" xmlns:m="http://schemas.openxmlformats.org/officeDocument/2006/math" xmlns:v="urn:schemas-microsoft-com:vml" xmlns:wp14="http://schemas.microsoft.com/office/word/2010/wordprocessingDrawing" xmlns:wp="http://schemas.openxmlformats.org/drawingml/2006/wordprocessingDrawing" xmlns:w10="urn:schemas-microsoft-com:office:word" xmlns:w="http://schemas.openxmlformats.org/wordprocessingml/2006/main" xmlns:w14="http://schemas.microsoft.com/office/word/2010/wordml" xmlns:w15="http://schemas.microsoft.com/office/word/2012/wordml" xmlns:w16se="http://schemas.microsoft.com/office/word/2015/wordml/symex" xmlns:wpg="http://schemas.microsoft.com/office/word/2010/wordprocessingGroup" xmlns:wpi="http://schemas.microsoft.com/office/word/2010/wordprocessingInk" xmlns:wne="http://schemas.microsoft.com/office/word/2006/wordml" xmlns:wps="http://schemas.microsoft.com/office/word/2010/wordprocessingShape" mc:Ignorable="w14 w15 w16se wp14">
+<w:endnotes xmlns:wpc="http://schemas.microsoft.com/office/word/2010/wordprocessingCanvas" xmlns:cx="http://schemas.microsoft.com/office/drawing/2014/chartex" xmlns:cx1="http://schemas.microsoft.com/office/drawing/2015/9/8/chartex" xmlns:cx2="http://schemas.microsoft.com/office/drawing/2015/10/21/chartex" xmlns:cx3="http://schemas.microsoft.com/office/drawing/2016/5/9/chartex" xmlns:cx4="http://schemas.microsoft.com/office/drawing/2016/5/10/chartex" xmlns:cx5="http://schemas.microsoft.com/office/drawing/2016/5/11/chartex" xmlns:mc="http://schemas.openxmlformats.org/markup-compatibility/2006" xmlns:o="urn:schemas-microsoft-com:office:office" xmlns:r="http://schemas.openxmlformats.org/officeDocument/2006/relationships" xmlns:m="http://schemas.openxmlformats.org/officeDocument/2006/math" xmlns:v="urn:schemas-microsoft-com:vml" xmlns:wp14="http://schemas.microsoft.com/office/word/2010/wordprocessingDrawing" xmlns:wp="http://schemas.openxmlformats.org/drawingml/2006/wordprocessingDrawing" xmlns:w10="urn:schemas-microsoft-com:office:word" xmlns:w="http://schemas.openxmlformats.org/wordprocessingml/2006/main" xmlns:w14="http://schemas.microsoft.com/office/word/2010/wordml" xmlns:w15="http://schemas.microsoft.com/office/word/2012/wordml" xmlns:w16se="http://schemas.microsoft.com/office/word/2015/wordml/symex" xmlns:wpg="http://schemas.microsoft.com/office/word/2010/wordprocessingGroup" xmlns:wpi="http://schemas.microsoft.com/office/word/2010/wordprocessingInk" xmlns:wne="http://schemas.microsoft.com/office/word/2006/wordml" xmlns:wps="http://schemas.microsoft.com/office/word/2010/wordprocessingShape" mc:Ignorable="w14 w15 w16se wp14">
   <w:endnote w:type="separator" w:id="-1">
     <w:p>
       <w:pPr>
@@ -54487,7 +54492,7 @@
 </file>
 
 <file path=word/footnotes.xml><?xml version="1.0" encoding="utf-8"?>
-<w:footnotes xmlns:wpc="http://schemas.microsoft.com/office/word/2010/wordprocessingCanvas" xmlns:cx="http://schemas.microsoft.com/office/drawing/2014/chartex" xmlns:mc="http://schemas.openxmlformats.org/markup-compatibility/2006" xmlns:o="urn:schemas-microsoft-com:office:office" xmlns:r="http://schemas.openxmlformats.org/officeDocument/2006/relationships" xmlns:m="http://schemas.openxmlformats.org/officeDocument/2006/math" xmlns:v="urn:schemas-microsoft-com:vml" xmlns:wp14="http://schemas.microsoft.com/office/word/2010/wordprocessingDrawing" xmlns:wp="http://schemas.openxmlformats.org/drawingml/2006/wordprocessingDrawing" xmlns:w10="urn:schemas-microsoft-com:office:word" xmlns:w="http://schemas.openxmlformats.org/wordprocessingml/2006/main" xmlns:w14="http://schemas.microsoft.com/office/word/2010/wordml" xmlns:w15="http://schemas.microsoft.com/office/word/2012/wordml" xmlns:w16se="http://schemas.microsoft.com/office/word/2015/wordml/symex" xmlns:wpg="http://schemas.microsoft.com/office/word/2010/wordprocessingGroup" xmlns:wpi="http://schemas.microsoft.com/office/word/2010/wordprocessingInk" xmlns:wne="http://schemas.microsoft.com/office/word/2006/wordml" xmlns:wps="http://schemas.microsoft.com/office/word/2010/wordprocessingShape" mc:Ignorable="w14 w15 w16se wp14">
+<w:footnotes xmlns:wpc="http://schemas.microsoft.com/office/word/2010/wordprocessingCanvas" xmlns:cx="http://schemas.microsoft.com/office/drawing/2014/chartex" xmlns:cx1="http://schemas.microsoft.com/office/drawing/2015/9/8/chartex" xmlns:cx2="http://schemas.microsoft.com/office/drawing/2015/10/21/chartex" xmlns:cx3="http://schemas.microsoft.com/office/drawing/2016/5/9/chartex" xmlns:cx4="http://schemas.microsoft.com/office/drawing/2016/5/10/chartex" xmlns:cx5="http://schemas.microsoft.com/office/drawing/2016/5/11/chartex" xmlns:mc="http://schemas.openxmlformats.org/markup-compatibility/2006" xmlns:o="urn:schemas-microsoft-com:office:office" xmlns:r="http://schemas.openxmlformats.org/officeDocument/2006/relationships" xmlns:m="http://schemas.openxmlformats.org/officeDocument/2006/math" xmlns:v="urn:schemas-microsoft-com:vml" xmlns:wp14="http://schemas.microsoft.com/office/word/2010/wordprocessingDrawing" xmlns:wp="http://schemas.openxmlformats.org/drawingml/2006/wordprocessingDrawing" xmlns:w10="urn:schemas-microsoft-com:office:word" xmlns:w="http://schemas.openxmlformats.org/wordprocessingml/2006/main" xmlns:w14="http://schemas.microsoft.com/office/word/2010/wordml" xmlns:w15="http://schemas.microsoft.com/office/word/2012/wordml" xmlns:w16se="http://schemas.microsoft.com/office/word/2015/wordml/symex" xmlns:wpg="http://schemas.microsoft.com/office/word/2010/wordprocessingGroup" xmlns:wpi="http://schemas.microsoft.com/office/word/2010/wordprocessingInk" xmlns:wne="http://schemas.microsoft.com/office/word/2006/wordml" xmlns:wps="http://schemas.microsoft.com/office/word/2010/wordprocessingShape" mc:Ignorable="w14 w15 w16se wp14">
   <w:footnote w:type="separator" w:id="-1">
     <w:p>
       <w:pPr>
@@ -54512,7 +54517,7 @@
 </file>
 
 <file path=word/header1.xml><?xml version="1.0" encoding="utf-8"?>
-<w:hdr xmlns:wpc="http://schemas.microsoft.com/office/word/2010/wordprocessingCanvas" xmlns:cx="http://schemas.microsoft.com/office/drawing/2014/chartex" xmlns:mc="http://schemas.openxmlformats.org/markup-compatibility/2006" xmlns:o="urn:schemas-microsoft-com:office:office" xmlns:r="http://schemas.openxmlformats.org/officeDocument/2006/relationships" xmlns:m="http://schemas.openxmlformats.org/officeDocument/2006/math" xmlns:v="urn:schemas-microsoft-com:vml" xmlns:wp14="http://schemas.microsoft.com/office/word/2010/wordprocessingDrawing" xmlns:wp="http://schemas.openxmlformats.org/drawingml/2006/wordprocessingDrawing" xmlns:w10="urn:schemas-microsoft-com:office:word" xmlns:w="http://schemas.openxmlformats.org/wordprocessingml/2006/main" xmlns:w14="http://schemas.microsoft.com/office/word/2010/wordml" xmlns:w15="http://schemas.microsoft.com/office/word/2012/wordml" xmlns:w16se="http://schemas.microsoft.com/office/word/2015/wordml/symex" xmlns:wpg="http://schemas.microsoft.com/office/word/2010/wordprocessingGroup" xmlns:wpi="http://schemas.microsoft.com/office/word/2010/wordprocessingInk" xmlns:wne="http://schemas.microsoft.com/office/word/2006/wordml" xmlns:wps="http://schemas.microsoft.com/office/word/2010/wordprocessingShape" mc:Ignorable="w14 w15 w16se wp14">
+<w:hdr xmlns:wpc="http://schemas.microsoft.com/office/word/2010/wordprocessingCanvas" xmlns:cx="http://schemas.microsoft.com/office/drawing/2014/chartex" xmlns:cx1="http://schemas.microsoft.com/office/drawing/2015/9/8/chartex" xmlns:cx2="http://schemas.microsoft.com/office/drawing/2015/10/21/chartex" xmlns:cx3="http://schemas.microsoft.com/office/drawing/2016/5/9/chartex" xmlns:cx4="http://schemas.microsoft.com/office/drawing/2016/5/10/chartex" xmlns:cx5="http://schemas.microsoft.com/office/drawing/2016/5/11/chartex" xmlns:mc="http://schemas.openxmlformats.org/markup-compatibility/2006" xmlns:o="urn:schemas-microsoft-com:office:office" xmlns:r="http://schemas.openxmlformats.org/officeDocument/2006/relationships" xmlns:m="http://schemas.openxmlformats.org/officeDocument/2006/math" xmlns:v="urn:schemas-microsoft-com:vml" xmlns:wp14="http://schemas.microsoft.com/office/word/2010/wordprocessingDrawing" xmlns:wp="http://schemas.openxmlformats.org/drawingml/2006/wordprocessingDrawing" xmlns:w10="urn:schemas-microsoft-com:office:word" xmlns:w="http://schemas.openxmlformats.org/wordprocessingml/2006/main" xmlns:w14="http://schemas.microsoft.com/office/word/2010/wordml" xmlns:w15="http://schemas.microsoft.com/office/word/2012/wordml" xmlns:w16se="http://schemas.microsoft.com/office/word/2015/wordml/symex" xmlns:wpg="http://schemas.microsoft.com/office/word/2010/wordprocessingGroup" xmlns:wpi="http://schemas.microsoft.com/office/word/2010/wordprocessingInk" xmlns:wne="http://schemas.microsoft.com/office/word/2006/wordml" xmlns:wps="http://schemas.microsoft.com/office/word/2010/wordprocessingShape" mc:Ignorable="w14 w15 w16se wp14">
   <w:p>
     <w:pPr>
       <w:pStyle w:val="Cabealho"/>
@@ -54528,7 +54533,7 @@
 </file>
 
 <file path=word/header2.xml><?xml version="1.0" encoding="utf-8"?>
-<w:hdr xmlns:wpc="http://schemas.microsoft.com/office/word/2010/wordprocessingCanvas" xmlns:cx="http://schemas.microsoft.com/office/drawing/2014/chartex" xmlns:mc="http://schemas.openxmlformats.org/markup-compatibility/2006" xmlns:o="urn:schemas-microsoft-com:office:office" xmlns:r="http://schemas.openxmlformats.org/officeDocument/2006/relationships" xmlns:m="http://schemas.openxmlformats.org/officeDocument/2006/math" xmlns:v="urn:schemas-microsoft-com:vml" xmlns:wp14="http://schemas.microsoft.com/office/word/2010/wordprocessingDrawing" xmlns:wp="http://schemas.openxmlformats.org/drawingml/2006/wordprocessingDrawing" xmlns:w10="urn:schemas-microsoft-com:office:word" xmlns:w="http://schemas.openxmlformats.org/wordprocessingml/2006/main" xmlns:w14="http://schemas.microsoft.com/office/word/2010/wordml" xmlns:w15="http://schemas.microsoft.com/office/word/2012/wordml" xmlns:w16se="http://schemas.microsoft.com/office/word/2015/wordml/symex" xmlns:wpg="http://schemas.microsoft.com/office/word/2010/wordprocessingGroup" xmlns:wpi="http://schemas.microsoft.com/office/word/2010/wordprocessingInk" xmlns:wne="http://schemas.microsoft.com/office/word/2006/wordml" xmlns:wps="http://schemas.microsoft.com/office/word/2010/wordprocessingShape" mc:Ignorable="w14 w15 w16se wp14">
+<w:hdr xmlns:wpc="http://schemas.microsoft.com/office/word/2010/wordprocessingCanvas" xmlns:cx="http://schemas.microsoft.com/office/drawing/2014/chartex" xmlns:cx1="http://schemas.microsoft.com/office/drawing/2015/9/8/chartex" xmlns:cx2="http://schemas.microsoft.com/office/drawing/2015/10/21/chartex" xmlns:cx3="http://schemas.microsoft.com/office/drawing/2016/5/9/chartex" xmlns:cx4="http://schemas.microsoft.com/office/drawing/2016/5/10/chartex" xmlns:cx5="http://schemas.microsoft.com/office/drawing/2016/5/11/chartex" xmlns:mc="http://schemas.openxmlformats.org/markup-compatibility/2006" xmlns:o="urn:schemas-microsoft-com:office:office" xmlns:r="http://schemas.openxmlformats.org/officeDocument/2006/relationships" xmlns:m="http://schemas.openxmlformats.org/officeDocument/2006/math" xmlns:v="urn:schemas-microsoft-com:vml" xmlns:wp14="http://schemas.microsoft.com/office/word/2010/wordprocessingDrawing" xmlns:wp="http://schemas.openxmlformats.org/drawingml/2006/wordprocessingDrawing" xmlns:w10="urn:schemas-microsoft-com:office:word" xmlns:w="http://schemas.openxmlformats.org/wordprocessingml/2006/main" xmlns:w14="http://schemas.microsoft.com/office/word/2010/wordml" xmlns:w15="http://schemas.microsoft.com/office/word/2012/wordml" xmlns:w16se="http://schemas.microsoft.com/office/word/2015/wordml/symex" xmlns:wpg="http://schemas.microsoft.com/office/word/2010/wordprocessingGroup" xmlns:wpi="http://schemas.microsoft.com/office/word/2010/wordprocessingInk" xmlns:wne="http://schemas.microsoft.com/office/word/2006/wordml" xmlns:wps="http://schemas.microsoft.com/office/word/2010/wordprocessingShape" mc:Ignorable="w14 w15 w16se wp14">
   <w:sdt>
     <w:sdtPr>
       <w:id w:val="-1455938260"/>
@@ -54553,7 +54558,7 @@
           <w:rPr>
             <w:noProof/>
           </w:rPr>
-          <w:t>85</w:t>
+          <w:t>16</w:t>
         </w:r>
         <w:r>
           <w:fldChar w:fldCharType="end"/>
@@ -54570,7 +54575,7 @@
 </file>
 
 <file path=word/numbering.xml><?xml version="1.0" encoding="utf-8"?>
-<w:numbering xmlns:wpc="http://schemas.microsoft.com/office/word/2010/wordprocessingCanvas" xmlns:cx="http://schemas.microsoft.com/office/drawing/2014/chartex" xmlns:mc="http://schemas.openxmlformats.org/markup-compatibility/2006" xmlns:o="urn:schemas-microsoft-com:office:office" xmlns:r="http://schemas.openxmlformats.org/officeDocument/2006/relationships" xmlns:m="http://schemas.openxmlformats.org/officeDocument/2006/math" xmlns:v="urn:schemas-microsoft-com:vml" xmlns:wp14="http://schemas.microsoft.com/office/word/2010/wordprocessingDrawing" xmlns:wp="http://schemas.openxmlformats.org/drawingml/2006/wordprocessingDrawing" xmlns:w10="urn:schemas-microsoft-com:office:word" xmlns:w="http://schemas.openxmlformats.org/wordprocessingml/2006/main" xmlns:w14="http://schemas.microsoft.com/office/word/2010/wordml" xmlns:w15="http://schemas.microsoft.com/office/word/2012/wordml" xmlns:w16se="http://schemas.microsoft.com/office/word/2015/wordml/symex" xmlns:wpg="http://schemas.microsoft.com/office/word/2010/wordprocessingGroup" xmlns:wpi="http://schemas.microsoft.com/office/word/2010/wordprocessingInk" xmlns:wne="http://schemas.microsoft.com/office/word/2006/wordml" xmlns:wps="http://schemas.microsoft.com/office/word/2010/wordprocessingShape" mc:Ignorable="w14 w15 w16se wp14">
+<w:numbering xmlns:wpc="http://schemas.microsoft.com/office/word/2010/wordprocessingCanvas" xmlns:cx="http://schemas.microsoft.com/office/drawing/2014/chartex" xmlns:cx1="http://schemas.microsoft.com/office/drawing/2015/9/8/chartex" xmlns:cx2="http://schemas.microsoft.com/office/drawing/2015/10/21/chartex" xmlns:cx3="http://schemas.microsoft.com/office/drawing/2016/5/9/chartex" xmlns:cx4="http://schemas.microsoft.com/office/drawing/2016/5/10/chartex" xmlns:cx5="http://schemas.microsoft.com/office/drawing/2016/5/11/chartex" xmlns:mc="http://schemas.openxmlformats.org/markup-compatibility/2006" xmlns:o="urn:schemas-microsoft-com:office:office" xmlns:r="http://schemas.openxmlformats.org/officeDocument/2006/relationships" xmlns:m="http://schemas.openxmlformats.org/officeDocument/2006/math" xmlns:v="urn:schemas-microsoft-com:vml" xmlns:wp14="http://schemas.microsoft.com/office/word/2010/wordprocessingDrawing" xmlns:wp="http://schemas.openxmlformats.org/drawingml/2006/wordprocessingDrawing" xmlns:w10="urn:schemas-microsoft-com:office:word" xmlns:w="http://schemas.openxmlformats.org/wordprocessingml/2006/main" xmlns:w14="http://schemas.microsoft.com/office/word/2010/wordml" xmlns:w15="http://schemas.microsoft.com/office/word/2012/wordml" xmlns:w16se="http://schemas.microsoft.com/office/word/2015/wordml/symex" xmlns:wpg="http://schemas.microsoft.com/office/word/2010/wordprocessingGroup" xmlns:wpi="http://schemas.microsoft.com/office/word/2010/wordprocessingInk" xmlns:wne="http://schemas.microsoft.com/office/word/2006/wordml" xmlns:wps="http://schemas.microsoft.com/office/word/2010/wordprocessingShape" mc:Ignorable="w14 w15 w16se wp14">
   <w:abstractNum w:abstractNumId="0" w15:restartNumberingAfterBreak="0">
     <w:nsid w:val="1597009F"/>
     <w:multiLevelType w:val="hybridMultilevel"/>
@@ -56356,7 +56361,7 @@
       </w:pPr>
     </w:pPrDefault>
   </w:docDefaults>
-  <w:latentStyles w:defLockedState="0" w:defUIPriority="99" w:defSemiHidden="0" w:defUnhideWhenUsed="0" w:defQFormat="0" w:count="371">
+  <w:latentStyles w:defLockedState="0" w:defUIPriority="99" w:defSemiHidden="0" w:defUnhideWhenUsed="0" w:defQFormat="0" w:count="374">
     <w:lsdException w:name="Normal" w:uiPriority="0" w:qFormat="1"/>
     <w:lsdException w:name="heading 1" w:uiPriority="9" w:qFormat="1"/>
     <w:lsdException w:name="heading 2" w:uiPriority="9" w:unhideWhenUsed="1" w:qFormat="1"/>
@@ -56724,6 +56729,9 @@
     <w:lsdException w:name="List Table 5 Dark Accent 6" w:uiPriority="50"/>
     <w:lsdException w:name="List Table 6 Colorful Accent 6" w:uiPriority="51"/>
     <w:lsdException w:name="List Table 7 Colorful Accent 6" w:uiPriority="52"/>
+    <w:lsdException w:name="Mention" w:semiHidden="1" w:unhideWhenUsed="1"/>
+    <w:lsdException w:name="Smart Hyperlink" w:semiHidden="1" w:unhideWhenUsed="1"/>
+    <w:lsdException w:name="Hashtag" w:semiHidden="1" w:unhideWhenUsed="1"/>
   </w:latentStyles>
   <w:style w:type="paragraph" w:default="1" w:styleId="Normal">
     <w:name w:val="Normal"/>
@@ -57544,7 +57552,7 @@
 </file>
 
 <file path=customXml/itemProps2.xml><?xml version="1.0" encoding="utf-8"?>
-<ds:datastoreItem xmlns:ds="http://schemas.openxmlformats.org/officeDocument/2006/customXml" ds:itemID="{4A515698-F430-427F-840E-0330230125C2}">
+<ds:datastoreItem xmlns:ds="http://schemas.openxmlformats.org/officeDocument/2006/customXml" ds:itemID="{9CEE2D77-2C26-428B-8FA8-58FC5528A3C2}">
   <ds:schemaRefs>
     <ds:schemaRef ds:uri="http://schemas.openxmlformats.org/officeDocument/2006/bibliography"/>
   </ds:schemaRefs>

</xml_diff>